<commit_message>
Update Yocto, Linux, Robot framework tutorials
</commit_message>
<xml_diff>
--- a/Linux/Linux Tutorial.docx
+++ b/Linux/Linux Tutorial.docx
@@ -19163,7 +19163,7 @@
     <w:tbl>
       <w:tblPr>
         <w:tblStyle w:val="6"/>
-        <w:tblW w:w="10070" w:type="dxa"/>
+        <w:tblW w:w="5000" w:type="pct"/>
         <w:tblBorders>
           <w:top w:val="single" w:sz="4" w:space="0" w:color="000000"/>
           <w:left w:val="single" w:sz="4" w:space="0" w:color="000000"/>
@@ -19172,17 +19172,51 @@
           <w:insideH w:val="single" w:sz="4" w:space="0" w:color="000000"/>
           <w:insideV w:val="single" w:sz="4" w:space="0" w:color="000000"/>
         </w:tblBorders>
-        <w:tblLayout w:type="fixed"/>
         <w:tblLook w:val="0000" w:firstRow="0" w:lastRow="0" w:firstColumn="0" w:lastColumn="0" w:noHBand="0" w:noVBand="0"/>
       </w:tblPr>
       <w:tblGrid>
-        <w:gridCol w:w="1555"/>
-        <w:gridCol w:w="8515"/>
+        <w:gridCol w:w="1976"/>
+        <w:gridCol w:w="13854"/>
       </w:tblGrid>
+      <w:tr>
+        <w:trPr>
+          <w:trHeight w:val="314"/>
+        </w:trPr>
+        <w:tc>
+          <w:tcPr>
+            <w:tcW w:w="624" w:type="pct"/>
+            <w:vAlign w:val="center"/>
+          </w:tcPr>
+          <w:p>
+            <w:pPr>
+              <w:spacing w:before="40" w:after="40"/>
+              <w:jc w:val="center"/>
+            </w:pPr>
+            <w:r>
+              <w:t>Command</w:t>
+            </w:r>
+          </w:p>
+        </w:tc>
+        <w:tc>
+          <w:tcPr>
+            <w:tcW w:w="4376" w:type="pct"/>
+            <w:vAlign w:val="center"/>
+          </w:tcPr>
+          <w:p>
+            <w:pPr>
+              <w:spacing w:before="40" w:after="40"/>
+              <w:jc w:val="center"/>
+            </w:pPr>
+            <w:r>
+              <w:t>Usage</w:t>
+            </w:r>
+          </w:p>
+        </w:tc>
+      </w:tr>
       <w:tr>
         <w:tc>
           <w:tcPr>
-            <w:tcW w:w="1555" w:type="dxa"/>
+            <w:tcW w:w="624" w:type="pct"/>
             <w:vAlign w:val="center"/>
           </w:tcPr>
           <w:p>
@@ -19202,7 +19236,11 @@
             </w:pPr>
             <w:r>
               <w:rPr>
-                <w:color w:val="000000"/>
+                <w:rFonts w:ascii="Consolas" w:eastAsia="Consolas" w:hAnsi="Consolas" w:cs="Consolas"/>
+                <w:color w:val="C00000"/>
+                <w:sz w:val="21"/>
+                <w:szCs w:val="21"/>
+                <w:shd w:val="clear" w:color="auto" w:fill="F2F2F2"/>
               </w:rPr>
               <w:t>install</w:t>
             </w:r>
@@ -19210,7 +19248,7 @@
         </w:tc>
         <w:tc>
           <w:tcPr>
-            <w:tcW w:w="8515" w:type="dxa"/>
+            <w:tcW w:w="4376" w:type="pct"/>
             <w:vAlign w:val="center"/>
           </w:tcPr>
           <w:p>
@@ -19240,7 +19278,7 @@
       <w:tr>
         <w:tc>
           <w:tcPr>
-            <w:tcW w:w="1555" w:type="dxa"/>
+            <w:tcW w:w="624" w:type="pct"/>
             <w:vAlign w:val="center"/>
           </w:tcPr>
           <w:p>
@@ -19260,7 +19298,11 @@
             </w:pPr>
             <w:r>
               <w:rPr>
-                <w:color w:val="000000"/>
+                <w:rFonts w:ascii="Consolas" w:eastAsia="Consolas" w:hAnsi="Consolas" w:cs="Consolas"/>
+                <w:color w:val="C00000"/>
+                <w:sz w:val="21"/>
+                <w:szCs w:val="21"/>
+                <w:shd w:val="clear" w:color="auto" w:fill="F2F2F2"/>
               </w:rPr>
               <w:t>check-update</w:t>
             </w:r>
@@ -19268,7 +19310,7 @@
         </w:tc>
         <w:tc>
           <w:tcPr>
-            <w:tcW w:w="8515" w:type="dxa"/>
+            <w:tcW w:w="4376" w:type="pct"/>
             <w:vAlign w:val="center"/>
           </w:tcPr>
           <w:p>
@@ -19298,7 +19340,7 @@
       <w:tr>
         <w:tc>
           <w:tcPr>
-            <w:tcW w:w="1555" w:type="dxa"/>
+            <w:tcW w:w="624" w:type="pct"/>
             <w:vAlign w:val="center"/>
           </w:tcPr>
           <w:p>
@@ -19318,7 +19360,11 @@
             </w:pPr>
             <w:r>
               <w:rPr>
-                <w:color w:val="000000"/>
+                <w:rFonts w:ascii="Consolas" w:eastAsia="Consolas" w:hAnsi="Consolas" w:cs="Consolas"/>
+                <w:color w:val="C00000"/>
+                <w:sz w:val="21"/>
+                <w:szCs w:val="21"/>
+                <w:shd w:val="clear" w:color="auto" w:fill="F2F2F2"/>
               </w:rPr>
               <w:t>update</w:t>
             </w:r>
@@ -19326,7 +19372,7 @@
         </w:tc>
         <w:tc>
           <w:tcPr>
-            <w:tcW w:w="8515" w:type="dxa"/>
+            <w:tcW w:w="4376" w:type="pct"/>
             <w:vAlign w:val="center"/>
           </w:tcPr>
           <w:p>
@@ -19410,7 +19456,7 @@
       <w:tr>
         <w:tc>
           <w:tcPr>
-            <w:tcW w:w="1555" w:type="dxa"/>
+            <w:tcW w:w="624" w:type="pct"/>
             <w:vAlign w:val="center"/>
           </w:tcPr>
           <w:p>
@@ -19430,7 +19476,11 @@
             </w:pPr>
             <w:r>
               <w:rPr>
-                <w:color w:val="000000"/>
+                <w:rFonts w:ascii="Consolas" w:eastAsia="Consolas" w:hAnsi="Consolas" w:cs="Consolas"/>
+                <w:color w:val="C00000"/>
+                <w:sz w:val="21"/>
+                <w:szCs w:val="21"/>
+                <w:shd w:val="clear" w:color="auto" w:fill="F2F2F2"/>
               </w:rPr>
               <w:t>upgrade</w:t>
             </w:r>
@@ -19438,7 +19488,7 @@
         </w:tc>
         <w:tc>
           <w:tcPr>
-            <w:tcW w:w="8515" w:type="dxa"/>
+            <w:tcW w:w="4376" w:type="pct"/>
             <w:vAlign w:val="center"/>
           </w:tcPr>
           <w:p>
@@ -19543,7 +19593,25 @@
               <w:rPr>
                 <w:color w:val="000000"/>
               </w:rPr>
-              <w:t xml:space="preserve"> so that apt-get knows which new versions of packages are available.</w:t>
+              <w:t xml:space="preserve"> so that </w:t>
+            </w:r>
+            <w:r>
+              <w:rPr>
+                <w:rFonts w:ascii="Consolas" w:eastAsia="Consolas" w:hAnsi="Consolas" w:cs="Consolas"/>
+                <w:sz w:val="21"/>
+                <w:szCs w:val="21"/>
+                <w:shd w:val="clear" w:color="auto" w:fill="F2F2F2"/>
+              </w:rPr>
+              <w:t>apt-get</w:t>
+            </w:r>
+            <w:r>
+              <w:t xml:space="preserve"> </w:t>
+            </w:r>
+            <w:r>
+              <w:rPr>
+                <w:color w:val="000000"/>
+              </w:rPr>
+              <w:t>knows which new versions of packages are available.</w:t>
             </w:r>
           </w:p>
         </w:tc>
@@ -19551,7 +19619,7 @@
       <w:tr>
         <w:tc>
           <w:tcPr>
-            <w:tcW w:w="1555" w:type="dxa"/>
+            <w:tcW w:w="624" w:type="pct"/>
             <w:vAlign w:val="center"/>
           </w:tcPr>
           <w:p>
@@ -19571,7 +19639,11 @@
             </w:pPr>
             <w:r>
               <w:rPr>
-                <w:color w:val="000000"/>
+                <w:rFonts w:ascii="Consolas" w:eastAsia="Consolas" w:hAnsi="Consolas" w:cs="Consolas"/>
+                <w:color w:val="C00000"/>
+                <w:sz w:val="21"/>
+                <w:szCs w:val="21"/>
+                <w:shd w:val="clear" w:color="auto" w:fill="F2F2F2"/>
               </w:rPr>
               <w:t>remove</w:t>
             </w:r>
@@ -19579,7 +19651,7 @@
         </w:tc>
         <w:tc>
           <w:tcPr>
-            <w:tcW w:w="8515" w:type="dxa"/>
+            <w:tcW w:w="4376" w:type="pct"/>
             <w:vAlign w:val="center"/>
           </w:tcPr>
           <w:p>
@@ -19609,7 +19681,7 @@
       <w:tr>
         <w:tc>
           <w:tcPr>
-            <w:tcW w:w="1555" w:type="dxa"/>
+            <w:tcW w:w="624" w:type="pct"/>
             <w:vAlign w:val="center"/>
           </w:tcPr>
           <w:p>
@@ -19629,7 +19701,11 @@
             </w:pPr>
             <w:r>
               <w:rPr>
-                <w:color w:val="000000"/>
+                <w:rFonts w:ascii="Consolas" w:eastAsia="Consolas" w:hAnsi="Consolas" w:cs="Consolas"/>
+                <w:color w:val="C00000"/>
+                <w:sz w:val="21"/>
+                <w:szCs w:val="21"/>
+                <w:shd w:val="clear" w:color="auto" w:fill="F2F2F2"/>
               </w:rPr>
               <w:t>purge</w:t>
             </w:r>
@@ -19637,7 +19713,7 @@
         </w:tc>
         <w:tc>
           <w:tcPr>
-            <w:tcW w:w="8515" w:type="dxa"/>
+            <w:tcW w:w="4376" w:type="pct"/>
             <w:vAlign w:val="center"/>
           </w:tcPr>
           <w:p>
@@ -19667,7 +19743,7 @@
       <w:tr>
         <w:tc>
           <w:tcPr>
-            <w:tcW w:w="1555" w:type="dxa"/>
+            <w:tcW w:w="624" w:type="pct"/>
             <w:vAlign w:val="center"/>
           </w:tcPr>
           <w:p>
@@ -19687,7 +19763,11 @@
             </w:pPr>
             <w:r>
               <w:rPr>
-                <w:color w:val="000000"/>
+                <w:rFonts w:ascii="Consolas" w:eastAsia="Consolas" w:hAnsi="Consolas" w:cs="Consolas"/>
+                <w:color w:val="C00000"/>
+                <w:sz w:val="21"/>
+                <w:szCs w:val="21"/>
+                <w:shd w:val="clear" w:color="auto" w:fill="F2F2F2"/>
               </w:rPr>
               <w:t>search</w:t>
             </w:r>
@@ -19695,7 +19775,7 @@
         </w:tc>
         <w:tc>
           <w:tcPr>
-            <w:tcW w:w="8515" w:type="dxa"/>
+            <w:tcW w:w="4376" w:type="pct"/>
             <w:vAlign w:val="center"/>
           </w:tcPr>
           <w:p>
@@ -19737,7 +19817,7 @@
       <w:tr>
         <w:tc>
           <w:tcPr>
-            <w:tcW w:w="1555" w:type="dxa"/>
+            <w:tcW w:w="624" w:type="pct"/>
             <w:vAlign w:val="center"/>
           </w:tcPr>
           <w:p>
@@ -19757,7 +19837,11 @@
             </w:pPr>
             <w:r>
               <w:rPr>
-                <w:color w:val="000000"/>
+                <w:rFonts w:ascii="Consolas" w:eastAsia="Consolas" w:hAnsi="Consolas" w:cs="Consolas"/>
+                <w:color w:val="C00000"/>
+                <w:sz w:val="21"/>
+                <w:szCs w:val="21"/>
+                <w:shd w:val="clear" w:color="auto" w:fill="F2F2F2"/>
               </w:rPr>
               <w:t>show</w:t>
             </w:r>
@@ -19765,7 +19849,7 @@
         </w:tc>
         <w:tc>
           <w:tcPr>
-            <w:tcW w:w="8515" w:type="dxa"/>
+            <w:tcW w:w="4376" w:type="pct"/>
             <w:vAlign w:val="center"/>
           </w:tcPr>
           <w:p>
@@ -19813,7 +19897,7 @@
       <w:tr>
         <w:tc>
           <w:tcPr>
-            <w:tcW w:w="1555" w:type="dxa"/>
+            <w:tcW w:w="624" w:type="pct"/>
             <w:vAlign w:val="center"/>
           </w:tcPr>
           <w:p>
@@ -19833,7 +19917,11 @@
             </w:pPr>
             <w:r>
               <w:rPr>
-                <w:color w:val="000000"/>
+                <w:rFonts w:ascii="Consolas" w:eastAsia="Consolas" w:hAnsi="Consolas" w:cs="Consolas"/>
+                <w:color w:val="C00000"/>
+                <w:sz w:val="21"/>
+                <w:szCs w:val="21"/>
+                <w:shd w:val="clear" w:color="auto" w:fill="F2F2F2"/>
               </w:rPr>
               <w:t>list</w:t>
             </w:r>
@@ -19841,7 +19929,7 @@
         </w:tc>
         <w:tc>
           <w:tcPr>
-            <w:tcW w:w="8515" w:type="dxa"/>
+            <w:tcW w:w="4376" w:type="pct"/>
             <w:vAlign w:val="center"/>
           </w:tcPr>
           <w:p>
@@ -19941,520 +20029,6 @@
         </w:tc>
       </w:tr>
     </w:tbl>
-    <w:p>
-      <w:r>
-        <w:rPr>
-          <w:b/>
-        </w:rPr>
-        <w:t>Note</w:t>
-      </w:r>
-      <w:r>
-        <w:t xml:space="preserve">: Differences between </w:t>
-      </w:r>
-      <w:r>
-        <w:rPr>
-          <w:rFonts w:ascii="Consolas" w:eastAsia="Consolas" w:hAnsi="Consolas" w:cs="Consolas"/>
-          <w:sz w:val="21"/>
-          <w:szCs w:val="21"/>
-          <w:shd w:val="clear" w:color="auto" w:fill="F2F2F2"/>
-        </w:rPr>
-        <w:t>apt update</w:t>
-      </w:r>
-      <w:r>
-        <w:t xml:space="preserve"> and </w:t>
-      </w:r>
-      <w:r>
-        <w:rPr>
-          <w:rFonts w:ascii="Consolas" w:eastAsia="Consolas" w:hAnsi="Consolas" w:cs="Consolas"/>
-          <w:sz w:val="21"/>
-          <w:szCs w:val="21"/>
-          <w:shd w:val="clear" w:color="auto" w:fill="F2F2F2"/>
-        </w:rPr>
-        <w:t>apt upgrade</w:t>
-      </w:r>
-      <w:r>
-        <w:t>:</w:t>
-      </w:r>
-    </w:p>
-    <w:p>
-      <w:pPr>
-        <w:ind w:left="630"/>
-      </w:pPr>
-      <w:r>
-        <w:t xml:space="preserve">Though it sounds like when you do an </w:t>
-      </w:r>
-      <w:r>
-        <w:rPr>
-          <w:rFonts w:ascii="Consolas" w:eastAsia="Consolas" w:hAnsi="Consolas" w:cs="Consolas"/>
-          <w:sz w:val="21"/>
-          <w:szCs w:val="21"/>
-          <w:shd w:val="clear" w:color="auto" w:fill="F2F2F2"/>
-        </w:rPr>
-        <w:t>apt update</w:t>
-      </w:r>
-      <w:r>
-        <w:t xml:space="preserve">, it will update the packages. But that’s not true! It only updates the database of the packages. For example, if you have XYX package version 1.3 installed, after </w:t>
-      </w:r>
-      <w:r>
-        <w:rPr>
-          <w:rFonts w:ascii="Consolas" w:eastAsia="Consolas" w:hAnsi="Consolas" w:cs="Consolas"/>
-          <w:sz w:val="21"/>
-          <w:szCs w:val="21"/>
-          <w:shd w:val="clear" w:color="auto" w:fill="F2F2F2"/>
-        </w:rPr>
-        <w:t>apt update</w:t>
-      </w:r>
-      <w:r>
-        <w:t>, the database will be aware that a newer version 1.4 is available.</w:t>
-      </w:r>
-    </w:p>
-    <w:p>
-      <w:pPr>
-        <w:ind w:left="630"/>
-      </w:pPr>
-      <w:r>
-        <w:t xml:space="preserve">Then when you run </w:t>
-      </w:r>
-      <w:r>
-        <w:rPr>
-          <w:rFonts w:ascii="Consolas" w:eastAsia="Consolas" w:hAnsi="Consolas" w:cs="Consolas"/>
-          <w:sz w:val="21"/>
-          <w:szCs w:val="21"/>
-          <w:shd w:val="clear" w:color="auto" w:fill="F2F2F2"/>
-        </w:rPr>
-        <w:t>apt upgrade</w:t>
-      </w:r>
-      <w:r>
-        <w:t>, it now upgrades (or updates, whichever term you prefer) the installed packages to version 1.4.</w:t>
-      </w:r>
-    </w:p>
-    <w:p>
-      <w:pPr>
-        <w:ind w:left="630"/>
-      </w:pPr>
-      <w:r>
-        <w:t xml:space="preserve">So the fastest way to update your system is: </w:t>
-      </w:r>
-      <w:r>
-        <w:rPr>
-          <w:rFonts w:ascii="Consolas" w:eastAsia="Consolas" w:hAnsi="Consolas" w:cs="Consolas"/>
-          <w:color w:val="C00000"/>
-          <w:sz w:val="21"/>
-          <w:szCs w:val="21"/>
-          <w:shd w:val="clear" w:color="auto" w:fill="F2F2F2"/>
-        </w:rPr>
-        <w:t>sudo apt update &amp;&amp; # apt upgrade -y</w:t>
-      </w:r>
-      <w:r>
-        <w:t>.</w:t>
-      </w:r>
-    </w:p>
-    <w:p>
-      <w:pPr>
-        <w:pBdr>
-          <w:top w:val="single" w:sz="4" w:space="1" w:color="auto"/>
-          <w:left w:val="single" w:sz="4" w:space="1" w:color="auto"/>
-          <w:bottom w:val="single" w:sz="4" w:space="1" w:color="auto"/>
-          <w:right w:val="single" w:sz="4" w:space="1" w:color="auto"/>
-        </w:pBdr>
-      </w:pPr>
-      <w:r>
-        <w:t xml:space="preserve">Before the birth of </w:t>
-      </w:r>
-      <w:r>
-        <w:rPr>
-          <w:rFonts w:ascii="Consolas" w:eastAsia="Consolas" w:hAnsi="Consolas" w:cs="Consolas"/>
-          <w:sz w:val="21"/>
-          <w:szCs w:val="21"/>
-          <w:shd w:val="clear" w:color="auto" w:fill="F2F2F2"/>
-        </w:rPr>
-        <w:t>apt</w:t>
-      </w:r>
-      <w:r>
-        <w:t>, we combine these tools to manage packages:</w:t>
-      </w:r>
-    </w:p>
-    <w:p>
-      <w:pPr>
-        <w:pBdr>
-          <w:top w:val="single" w:sz="4" w:space="1" w:color="auto"/>
-          <w:left w:val="single" w:sz="4" w:space="1" w:color="auto"/>
-          <w:bottom w:val="single" w:sz="4" w:space="1" w:color="auto"/>
-          <w:right w:val="single" w:sz="4" w:space="1" w:color="auto"/>
-        </w:pBdr>
-        <w:rPr>
-          <w:b/>
-          <w:bCs/>
-          <w:color w:val="006600"/>
-        </w:rPr>
-      </w:pPr>
-      <w:bookmarkStart w:id="9" w:name="_apt-get"/>
-      <w:bookmarkEnd w:id="9"/>
-      <w:r>
-        <w:rPr>
-          <w:b/>
-          <w:bCs/>
-          <w:color w:val="006600"/>
-        </w:rPr>
-        <w:t>apt-get</w:t>
-      </w:r>
-    </w:p>
-    <w:p>
-      <w:pPr>
-        <w:pBdr>
-          <w:top w:val="single" w:sz="4" w:space="1" w:color="auto"/>
-          <w:left w:val="single" w:sz="4" w:space="1" w:color="auto"/>
-          <w:bottom w:val="single" w:sz="4" w:space="1" w:color="auto"/>
-          <w:right w:val="single" w:sz="4" w:space="1" w:color="auto"/>
-        </w:pBdr>
-      </w:pPr>
-      <w:r>
-        <w:rPr>
-          <w:b/>
-        </w:rPr>
-        <w:t>Usage</w:t>
-      </w:r>
-      <w:r>
-        <w:t xml:space="preserve">: The older and less powerful version of the </w:t>
-      </w:r>
-      <w:r>
-        <w:rPr>
-          <w:rFonts w:ascii="Consolas" w:eastAsia="Consolas" w:hAnsi="Consolas" w:cs="Consolas"/>
-          <w:color w:val="C00000"/>
-          <w:sz w:val="21"/>
-          <w:szCs w:val="21"/>
-          <w:shd w:val="clear" w:color="auto" w:fill="F2F2F2"/>
-        </w:rPr>
-        <w:t>apt</w:t>
-      </w:r>
-      <w:r>
-        <w:t xml:space="preserve"> tool.</w:t>
-      </w:r>
-    </w:p>
-    <w:p>
-      <w:pPr>
-        <w:pBdr>
-          <w:top w:val="single" w:sz="4" w:space="1" w:color="auto"/>
-          <w:left w:val="single" w:sz="4" w:space="1" w:color="auto"/>
-          <w:bottom w:val="single" w:sz="4" w:space="1" w:color="auto"/>
-          <w:right w:val="single" w:sz="4" w:space="1" w:color="auto"/>
-        </w:pBdr>
-      </w:pPr>
-      <w:r>
-        <w:rPr>
-          <w:b/>
-        </w:rPr>
-        <w:t>Syntax</w:t>
-      </w:r>
-      <w:r>
-        <w:t xml:space="preserve">: </w:t>
-      </w:r>
-      <w:r>
-        <w:rPr>
-          <w:rFonts w:ascii="Consolas" w:eastAsia="Consolas" w:hAnsi="Consolas" w:cs="Consolas"/>
-          <w:color w:val="C00000"/>
-          <w:sz w:val="21"/>
-          <w:szCs w:val="21"/>
-          <w:shd w:val="clear" w:color="auto" w:fill="F2F2F2"/>
-        </w:rPr>
-        <w:t>sudo apt-get &lt;command&gt; &lt;package-name-list&gt;</w:t>
-      </w:r>
-    </w:p>
-    <w:p>
-      <w:pPr>
-        <w:pBdr>
-          <w:top w:val="single" w:sz="4" w:space="1" w:color="auto"/>
-          <w:left w:val="single" w:sz="4" w:space="1" w:color="auto"/>
-          <w:bottom w:val="single" w:sz="4" w:space="1" w:color="auto"/>
-          <w:right w:val="single" w:sz="4" w:space="1" w:color="auto"/>
-        </w:pBdr>
-        <w:rPr>
-          <w:color w:val="000000"/>
-        </w:rPr>
-      </w:pPr>
-      <w:r>
-        <w:rPr>
-          <w:b/>
-        </w:rPr>
-        <w:t>Common commands</w:t>
-      </w:r>
-      <w:r>
-        <w:t xml:space="preserve">: </w:t>
-      </w:r>
-      <w:r>
-        <w:rPr>
-          <w:color w:val="000000"/>
-        </w:rPr>
-        <w:t xml:space="preserve">Same as the </w:t>
-      </w:r>
-      <w:r>
-        <w:rPr>
-          <w:rFonts w:ascii="Consolas" w:eastAsia="Consolas" w:hAnsi="Consolas" w:cs="Consolas"/>
-          <w:sz w:val="21"/>
-          <w:szCs w:val="21"/>
-          <w:shd w:val="clear" w:color="auto" w:fill="F2F2F2"/>
-        </w:rPr>
-        <w:t>apt</w:t>
-      </w:r>
-      <w:r>
-        <w:rPr>
-          <w:color w:val="000000"/>
-        </w:rPr>
-        <w:t xml:space="preserve"> tool. Except there are NO </w:t>
-      </w:r>
-      <w:r>
-        <w:rPr>
-          <w:rFonts w:ascii="Consolas" w:eastAsia="Consolas" w:hAnsi="Consolas" w:cs="Consolas"/>
-          <w:sz w:val="21"/>
-          <w:szCs w:val="21"/>
-          <w:shd w:val="clear" w:color="auto" w:fill="F2F2F2"/>
-        </w:rPr>
-        <w:t>search</w:t>
-      </w:r>
-      <w:r>
-        <w:rPr>
-          <w:color w:val="000000"/>
-        </w:rPr>
-        <w:t xml:space="preserve">, </w:t>
-      </w:r>
-      <w:r>
-        <w:rPr>
-          <w:rFonts w:ascii="Consolas" w:eastAsia="Consolas" w:hAnsi="Consolas" w:cs="Consolas"/>
-          <w:sz w:val="21"/>
-          <w:szCs w:val="21"/>
-          <w:shd w:val="clear" w:color="auto" w:fill="F2F2F2"/>
-        </w:rPr>
-        <w:t>show</w:t>
-      </w:r>
-      <w:r>
-        <w:t xml:space="preserve"> and</w:t>
-      </w:r>
-      <w:r>
-        <w:rPr>
-          <w:color w:val="000000"/>
-        </w:rPr>
-        <w:t xml:space="preserve"> </w:t>
-      </w:r>
-      <w:r>
-        <w:rPr>
-          <w:rFonts w:ascii="Consolas" w:eastAsia="Consolas" w:hAnsi="Consolas" w:cs="Consolas"/>
-          <w:sz w:val="21"/>
-          <w:szCs w:val="21"/>
-          <w:shd w:val="clear" w:color="auto" w:fill="F2F2F2"/>
-        </w:rPr>
-        <w:t>list</w:t>
-      </w:r>
-      <w:r>
-        <w:rPr>
-          <w:color w:val="000000"/>
-        </w:rPr>
-        <w:t>.</w:t>
-      </w:r>
-    </w:p>
-    <w:p>
-      <w:pPr>
-        <w:pBdr>
-          <w:top w:val="single" w:sz="4" w:space="1" w:color="auto"/>
-          <w:left w:val="single" w:sz="4" w:space="1" w:color="auto"/>
-          <w:bottom w:val="single" w:sz="4" w:space="1" w:color="auto"/>
-          <w:right w:val="single" w:sz="4" w:space="1" w:color="auto"/>
-        </w:pBdr>
-      </w:pPr>
-      <w:r>
-        <w:rPr>
-          <w:b/>
-        </w:rPr>
-        <w:t>Note:</w:t>
-      </w:r>
-      <w:r>
-        <w:t xml:space="preserve"> In addition to the lack of searching packages, listing packages and showing package details, the </w:t>
-      </w:r>
-      <w:r>
-        <w:rPr>
-          <w:rFonts w:ascii="Consolas" w:eastAsia="Consolas" w:hAnsi="Consolas" w:cs="Consolas"/>
-          <w:sz w:val="21"/>
-          <w:szCs w:val="21"/>
-          <w:shd w:val="clear" w:color="auto" w:fill="F2F2F2"/>
-        </w:rPr>
-        <w:t>apt-get</w:t>
-      </w:r>
-      <w:r>
-        <w:t xml:space="preserve"> also requires to use additional command options to allow following features:</w:t>
-      </w:r>
-    </w:p>
-    <w:p>
-      <w:pPr>
-        <w:pBdr>
-          <w:top w:val="single" w:sz="4" w:space="1" w:color="auto"/>
-          <w:left w:val="single" w:sz="4" w:space="1" w:color="auto"/>
-          <w:bottom w:val="single" w:sz="4" w:space="1" w:color="auto"/>
-          <w:right w:val="single" w:sz="4" w:space="1" w:color="auto"/>
-        </w:pBdr>
-        <w:spacing w:before="0" w:after="0"/>
-      </w:pPr>
-      <w:r>
-        <w:t xml:space="preserve">    - A</w:t>
-      </w:r>
-      <w:r>
-        <w:t xml:space="preserve"> progress bar while installing or removing a program.</w:t>
-      </w:r>
-    </w:p>
-    <w:p>
-      <w:pPr>
-        <w:pBdr>
-          <w:top w:val="single" w:sz="4" w:space="1" w:color="auto"/>
-          <w:left w:val="single" w:sz="4" w:space="1" w:color="auto"/>
-          <w:bottom w:val="single" w:sz="4" w:space="1" w:color="auto"/>
-          <w:right w:val="single" w:sz="4" w:space="1" w:color="auto"/>
-        </w:pBdr>
-        <w:spacing w:before="0" w:after="0"/>
-      </w:pPr>
-      <w:r>
-        <w:t xml:space="preserve">    - The </w:t>
-      </w:r>
-      <w:r>
-        <w:t>number of packages that can be upgraded when you update the repository database.</w:t>
-      </w:r>
-    </w:p>
-    <w:p>
-      <w:pPr>
-        <w:pBdr>
-          <w:top w:val="single" w:sz="4" w:space="1" w:color="auto"/>
-          <w:left w:val="single" w:sz="4" w:space="1" w:color="auto"/>
-          <w:bottom w:val="single" w:sz="4" w:space="1" w:color="auto"/>
-          <w:right w:val="single" w:sz="4" w:space="1" w:color="auto"/>
-        </w:pBdr>
-      </w:pPr>
-      <w:r>
-        <w:t xml:space="preserve">By contrast, the </w:t>
-      </w:r>
-      <w:r>
-        <w:rPr>
-          <w:rFonts w:ascii="Consolas" w:eastAsia="Consolas" w:hAnsi="Consolas" w:cs="Consolas"/>
-          <w:sz w:val="21"/>
-          <w:szCs w:val="21"/>
-          <w:shd w:val="clear" w:color="auto" w:fill="F2F2F2"/>
-        </w:rPr>
-        <w:t>apt</w:t>
-      </w:r>
-      <w:r>
-        <w:t xml:space="preserve"> enables them by default</w:t>
-      </w:r>
-      <w:r>
-        <w:t>.</w:t>
-      </w:r>
-    </w:p>
-    <w:p>
-      <w:pPr>
-        <w:pBdr>
-          <w:top w:val="single" w:sz="4" w:space="1" w:color="auto"/>
-          <w:left w:val="single" w:sz="4" w:space="1" w:color="auto"/>
-          <w:bottom w:val="single" w:sz="4" w:space="1" w:color="auto"/>
-          <w:right w:val="single" w:sz="4" w:space="1" w:color="auto"/>
-        </w:pBdr>
-        <w:rPr>
-          <w:b/>
-          <w:bCs/>
-          <w:color w:val="006600"/>
-        </w:rPr>
-      </w:pPr>
-      <w:bookmarkStart w:id="10" w:name="_3dy6vkm" w:colFirst="0" w:colLast="0"/>
-      <w:bookmarkStart w:id="11" w:name="_apt-cache_(used_along"/>
-      <w:bookmarkEnd w:id="10"/>
-      <w:bookmarkEnd w:id="11"/>
-      <w:r>
-        <w:rPr>
-          <w:b/>
-          <w:bCs/>
-          <w:color w:val="006600"/>
-        </w:rPr>
-        <w:t>apt-cache</w:t>
-      </w:r>
-    </w:p>
-    <w:p>
-      <w:pPr>
-        <w:pBdr>
-          <w:top w:val="single" w:sz="4" w:space="1" w:color="auto"/>
-          <w:left w:val="single" w:sz="4" w:space="1" w:color="auto"/>
-          <w:bottom w:val="single" w:sz="4" w:space="1" w:color="auto"/>
-          <w:right w:val="single" w:sz="4" w:space="1" w:color="auto"/>
-        </w:pBdr>
-      </w:pPr>
-      <w:r>
-        <w:rPr>
-          <w:b/>
-        </w:rPr>
-        <w:t>Usage</w:t>
-      </w:r>
-      <w:r>
-        <w:t xml:space="preserve">: Because the </w:t>
-      </w:r>
-      <w:r>
-        <w:rPr>
-          <w:rFonts w:ascii="Consolas" w:eastAsia="Consolas" w:hAnsi="Consolas" w:cs="Consolas"/>
-          <w:color w:val="C00000"/>
-          <w:sz w:val="21"/>
-          <w:szCs w:val="21"/>
-          <w:shd w:val="clear" w:color="auto" w:fill="F2F2F2"/>
-        </w:rPr>
-        <w:t>ap</w:t>
-      </w:r>
-      <w:r>
-        <w:rPr>
-          <w:rFonts w:ascii="Consolas" w:eastAsia="Consolas" w:hAnsi="Consolas" w:cs="Consolas"/>
-          <w:color w:val="C00000"/>
-          <w:sz w:val="21"/>
-          <w:szCs w:val="21"/>
-          <w:shd w:val="clear" w:color="auto" w:fill="F2F2F2"/>
-        </w:rPr>
-        <w:t>t-get</w:t>
-      </w:r>
-      <w:r>
-        <w:t xml:space="preserve"> tool has no ability to search apt software packages, we use </w:t>
-      </w:r>
-      <w:r>
-        <w:rPr>
-          <w:rFonts w:ascii="Consolas" w:eastAsia="Consolas" w:hAnsi="Consolas" w:cs="Consolas"/>
-          <w:color w:val="C00000"/>
-          <w:sz w:val="21"/>
-          <w:szCs w:val="21"/>
-          <w:shd w:val="clear" w:color="auto" w:fill="F2F2F2"/>
-        </w:rPr>
-        <w:t>apt-cache</w:t>
-      </w:r>
-      <w:r>
-        <w:t xml:space="preserve"> to do that. In simple words, this tool is used to search software packages, find new packages, and collects information of packages.</w:t>
-      </w:r>
-    </w:p>
-    <w:p>
-      <w:pPr>
-        <w:pBdr>
-          <w:top w:val="single" w:sz="4" w:space="1" w:color="auto"/>
-          <w:left w:val="single" w:sz="4" w:space="1" w:color="auto"/>
-          <w:bottom w:val="single" w:sz="4" w:space="1" w:color="auto"/>
-          <w:right w:val="single" w:sz="4" w:space="1" w:color="auto"/>
-        </w:pBdr>
-      </w:pPr>
-      <w:r>
-        <w:rPr>
-          <w:b/>
-        </w:rPr>
-        <w:t>Syntax</w:t>
-      </w:r>
-      <w:r>
-        <w:t xml:space="preserve">: </w:t>
-      </w:r>
-      <w:r>
-        <w:rPr>
-          <w:rFonts w:ascii="Consolas" w:eastAsia="Consolas" w:hAnsi="Consolas" w:cs="Consolas"/>
-          <w:color w:val="C00000"/>
-          <w:sz w:val="21"/>
-          <w:szCs w:val="21"/>
-          <w:shd w:val="clear" w:color="auto" w:fill="F2F2F2"/>
-        </w:rPr>
-        <w:t>sudo apt-cache search &lt;search-term&gt;</w:t>
-      </w:r>
-    </w:p>
     <w:p>
       <w:r>
         <w:rPr>
@@ -20482,8 +20056,8 @@
         <w:tblLook w:val="0000" w:firstRow="0" w:lastRow="0" w:firstColumn="0" w:lastColumn="0" w:noHBand="0" w:noVBand="0"/>
       </w:tblPr>
       <w:tblGrid>
-        <w:gridCol w:w="399"/>
-        <w:gridCol w:w="7682"/>
+        <w:gridCol w:w="890"/>
+        <w:gridCol w:w="7683"/>
       </w:tblGrid>
       <w:tr>
         <w:trPr>
@@ -20496,24 +20070,11 @@
           </w:tcPr>
           <w:p>
             <w:pPr>
-              <w:pBdr>
-                <w:top w:val="nil"/>
-                <w:left w:val="nil"/>
-                <w:bottom w:val="nil"/>
-                <w:right w:val="nil"/>
-                <w:between w:val="nil"/>
-              </w:pBdr>
-              <w:spacing w:before="0"/>
-              <w:jc w:val="left"/>
-              <w:rPr>
-                <w:color w:val="000000"/>
-              </w:rPr>
-            </w:pPr>
-            <w:r>
-              <w:rPr>
-                <w:color w:val="000000"/>
-              </w:rPr>
-              <w:t>-y</w:t>
+              <w:spacing w:before="40" w:after="40"/>
+              <w:jc w:val="center"/>
+            </w:pPr>
+            <w:r>
+              <w:t>Option</w:t>
             </w:r>
           </w:p>
         </w:tc>
@@ -20524,24 +20085,11 @@
           </w:tcPr>
           <w:p>
             <w:pPr>
-              <w:pBdr>
-                <w:top w:val="nil"/>
-                <w:left w:val="nil"/>
-                <w:bottom w:val="nil"/>
-                <w:right w:val="nil"/>
-                <w:between w:val="nil"/>
-              </w:pBdr>
-              <w:spacing w:before="0"/>
-              <w:jc w:val="left"/>
-              <w:rPr>
-                <w:color w:val="000000"/>
-              </w:rPr>
-            </w:pPr>
-            <w:r>
-              <w:rPr>
-                <w:color w:val="000000"/>
-              </w:rPr>
-              <w:t>Assume the answer "yes" to any prompts.</w:t>
+              <w:spacing w:before="40" w:after="40"/>
+              <w:jc w:val="center"/>
+            </w:pPr>
+            <w:r>
+              <w:t>Usage</w:t>
             </w:r>
           </w:p>
         </w:tc>
@@ -20572,9 +20120,13 @@
             </w:pPr>
             <w:r>
               <w:rPr>
-                <w:color w:val="000000"/>
-              </w:rPr>
-              <w:t>-f</w:t>
+                <w:rFonts w:ascii="Consolas" w:eastAsia="Consolas" w:hAnsi="Consolas" w:cs="Consolas"/>
+                <w:color w:val="C00000"/>
+                <w:sz w:val="21"/>
+                <w:szCs w:val="21"/>
+                <w:shd w:val="clear" w:color="auto" w:fill="F2F2F2"/>
+              </w:rPr>
+              <w:t>-y</w:t>
             </w:r>
           </w:p>
         </w:tc>
@@ -20602,6 +20154,71 @@
               <w:rPr>
                 <w:color w:val="000000"/>
               </w:rPr>
+              <w:t>Assume the answer "yes" to any prompts.</w:t>
+            </w:r>
+          </w:p>
+        </w:tc>
+      </w:tr>
+      <w:tr>
+        <w:trPr>
+          <w:jc w:val="center"/>
+        </w:trPr>
+        <w:tc>
+          <w:tcPr>
+            <w:tcW w:w="0" w:type="auto"/>
+            <w:vAlign w:val="center"/>
+          </w:tcPr>
+          <w:p>
+            <w:pPr>
+              <w:pBdr>
+                <w:top w:val="nil"/>
+                <w:left w:val="nil"/>
+                <w:bottom w:val="nil"/>
+                <w:right w:val="nil"/>
+                <w:between w:val="nil"/>
+              </w:pBdr>
+              <w:spacing w:before="0"/>
+              <w:jc w:val="left"/>
+              <w:rPr>
+                <w:color w:val="000000"/>
+              </w:rPr>
+            </w:pPr>
+            <w:r>
+              <w:rPr>
+                <w:rFonts w:ascii="Consolas" w:eastAsia="Consolas" w:hAnsi="Consolas" w:cs="Consolas"/>
+                <w:color w:val="C00000"/>
+                <w:sz w:val="21"/>
+                <w:szCs w:val="21"/>
+                <w:shd w:val="clear" w:color="auto" w:fill="F2F2F2"/>
+              </w:rPr>
+              <w:t>-f</w:t>
+            </w:r>
+          </w:p>
+        </w:tc>
+        <w:tc>
+          <w:tcPr>
+            <w:tcW w:w="0" w:type="auto"/>
+            <w:vAlign w:val="center"/>
+          </w:tcPr>
+          <w:p>
+            <w:pPr>
+              <w:pBdr>
+                <w:top w:val="nil"/>
+                <w:left w:val="nil"/>
+                <w:bottom w:val="nil"/>
+                <w:right w:val="nil"/>
+                <w:between w:val="nil"/>
+              </w:pBdr>
+              <w:spacing w:before="0"/>
+              <w:jc w:val="left"/>
+              <w:rPr>
+                <w:color w:val="000000"/>
+              </w:rPr>
+            </w:pPr>
+            <w:r>
+              <w:rPr>
+                <w:color w:val="000000"/>
+              </w:rPr>
               <w:t>A</w:t>
             </w:r>
             <w:r>
@@ -20647,21 +20264,538 @@
               <w:t>remove</w:t>
             </w:r>
             <w:r>
-              <w:rPr>
-                <w:color w:val="000000"/>
-              </w:rPr>
-              <w:t>,</w:t>
+              <w:t>.</w:t>
             </w:r>
           </w:p>
         </w:tc>
       </w:tr>
     </w:tbl>
-    <w:p/>
+    <w:p>
+      <w:r>
+        <w:rPr>
+          <w:b/>
+        </w:rPr>
+        <w:t>Note</w:t>
+      </w:r>
+      <w:r>
+        <w:t xml:space="preserve">: Differences between </w:t>
+      </w:r>
+      <w:r>
+        <w:rPr>
+          <w:rFonts w:ascii="Consolas" w:eastAsia="Consolas" w:hAnsi="Consolas" w:cs="Consolas"/>
+          <w:sz w:val="21"/>
+          <w:szCs w:val="21"/>
+          <w:shd w:val="clear" w:color="auto" w:fill="F2F2F2"/>
+        </w:rPr>
+        <w:t>apt update</w:t>
+      </w:r>
+      <w:r>
+        <w:t xml:space="preserve"> and </w:t>
+      </w:r>
+      <w:r>
+        <w:rPr>
+          <w:rFonts w:ascii="Consolas" w:eastAsia="Consolas" w:hAnsi="Consolas" w:cs="Consolas"/>
+          <w:sz w:val="21"/>
+          <w:szCs w:val="21"/>
+          <w:shd w:val="clear" w:color="auto" w:fill="F2F2F2"/>
+        </w:rPr>
+        <w:t>apt upgrade</w:t>
+      </w:r>
+      <w:r>
+        <w:t>:</w:t>
+      </w:r>
+    </w:p>
+    <w:p>
+      <w:pPr>
+        <w:ind w:left="630"/>
+      </w:pPr>
+      <w:r>
+        <w:t xml:space="preserve">Though it sounds like when you do an </w:t>
+      </w:r>
+      <w:r>
+        <w:rPr>
+          <w:rFonts w:ascii="Consolas" w:eastAsia="Consolas" w:hAnsi="Consolas" w:cs="Consolas"/>
+          <w:sz w:val="21"/>
+          <w:szCs w:val="21"/>
+          <w:shd w:val="clear" w:color="auto" w:fill="F2F2F2"/>
+        </w:rPr>
+        <w:t>apt update</w:t>
+      </w:r>
+      <w:r>
+        <w:t xml:space="preserve">, it will update the packages. But that’s not true! It only updates the database of the packages. For example, if you have XYX package version 1.3 installed, after </w:t>
+      </w:r>
+      <w:r>
+        <w:rPr>
+          <w:rFonts w:ascii="Consolas" w:eastAsia="Consolas" w:hAnsi="Consolas" w:cs="Consolas"/>
+          <w:sz w:val="21"/>
+          <w:szCs w:val="21"/>
+          <w:shd w:val="clear" w:color="auto" w:fill="F2F2F2"/>
+        </w:rPr>
+        <w:t>apt update</w:t>
+      </w:r>
+      <w:r>
+        <w:t>, the database will be aware that a newer version 1.4 is available.</w:t>
+      </w:r>
+    </w:p>
+    <w:p>
+      <w:pPr>
+        <w:ind w:left="630"/>
+      </w:pPr>
+      <w:r>
+        <w:t xml:space="preserve">Then when you run </w:t>
+      </w:r>
+      <w:r>
+        <w:rPr>
+          <w:rFonts w:ascii="Consolas" w:eastAsia="Consolas" w:hAnsi="Consolas" w:cs="Consolas"/>
+          <w:sz w:val="21"/>
+          <w:szCs w:val="21"/>
+          <w:shd w:val="clear" w:color="auto" w:fill="F2F2F2"/>
+        </w:rPr>
+        <w:t>apt upgrade</w:t>
+      </w:r>
+      <w:r>
+        <w:t>, it now upgrades (or updates, whichever term you prefer) the installed packages to version 1.4.</w:t>
+      </w:r>
+    </w:p>
+    <w:p>
+      <w:pPr>
+        <w:ind w:left="630"/>
+      </w:pPr>
+      <w:r>
+        <w:t xml:space="preserve">So the fastest way to update your system is: </w:t>
+      </w:r>
+      <w:r>
+        <w:rPr>
+          <w:rFonts w:ascii="Consolas" w:eastAsia="Consolas" w:hAnsi="Consolas" w:cs="Consolas"/>
+          <w:color w:val="C00000"/>
+          <w:sz w:val="21"/>
+          <w:szCs w:val="21"/>
+          <w:shd w:val="clear" w:color="auto" w:fill="F2F2F2"/>
+        </w:rPr>
+        <w:t xml:space="preserve">sudo apt update &amp;&amp; </w:t>
+      </w:r>
+      <w:r>
+        <w:rPr>
+          <w:rFonts w:ascii="Consolas" w:eastAsia="Consolas" w:hAnsi="Consolas" w:cs="Consolas"/>
+          <w:color w:val="C00000"/>
+          <w:sz w:val="21"/>
+          <w:szCs w:val="21"/>
+          <w:shd w:val="clear" w:color="auto" w:fill="F2F2F2"/>
+        </w:rPr>
+        <w:t xml:space="preserve">sudo </w:t>
+      </w:r>
+      <w:r>
+        <w:rPr>
+          <w:rFonts w:ascii="Consolas" w:eastAsia="Consolas" w:hAnsi="Consolas" w:cs="Consolas"/>
+          <w:color w:val="C00000"/>
+          <w:sz w:val="21"/>
+          <w:szCs w:val="21"/>
+          <w:shd w:val="clear" w:color="auto" w:fill="F2F2F2"/>
+        </w:rPr>
+        <w:t>apt upgrade -y</w:t>
+      </w:r>
+      <w:r>
+        <w:t>.</w:t>
+      </w:r>
+    </w:p>
+    <w:tbl>
+      <w:tblPr>
+        <w:tblStyle w:val="TableGrid"/>
+        <w:tblW w:w="0" w:type="auto"/>
+        <w:tblLook w:val="04A0" w:firstRow="1" w:lastRow="0" w:firstColumn="1" w:lastColumn="0" w:noHBand="0" w:noVBand="1"/>
+      </w:tblPr>
+      <w:tblGrid>
+        <w:gridCol w:w="15830"/>
+      </w:tblGrid>
+      <w:tr>
+        <w:tc>
+          <w:tcPr>
+            <w:tcW w:w="15830" w:type="dxa"/>
+          </w:tcPr>
+          <w:p>
+            <w:pPr>
+              <w:spacing w:before="120" w:after="120"/>
+              <w:rPr>
+                <w:b/>
+                <w:bCs/>
+                <w:u w:val="single"/>
+              </w:rPr>
+            </w:pPr>
+            <w:r>
+              <w:rPr>
+                <w:b/>
+                <w:bCs/>
+                <w:u w:val="single"/>
+              </w:rPr>
+              <w:t>You might not know!</w:t>
+            </w:r>
+          </w:p>
+          <w:p>
+            <w:pPr>
+              <w:spacing w:before="120" w:after="120"/>
+            </w:pPr>
+            <w:r>
+              <w:t xml:space="preserve">Before </w:t>
+            </w:r>
+            <w:r>
+              <w:rPr>
+                <w:rFonts w:ascii="Consolas" w:eastAsia="Consolas" w:hAnsi="Consolas" w:cs="Consolas"/>
+                <w:sz w:val="21"/>
+                <w:szCs w:val="21"/>
+                <w:shd w:val="clear" w:color="auto" w:fill="F2F2F2"/>
+              </w:rPr>
+              <w:t>apt</w:t>
+            </w:r>
+            <w:r>
+              <w:t>, we combine these tools to manage packages:</w:t>
+            </w:r>
+          </w:p>
+          <w:p>
+            <w:pPr>
+              <w:spacing w:before="120" w:after="120"/>
+              <w:rPr>
+                <w:b/>
+                <w:bCs/>
+                <w:color w:val="006600"/>
+              </w:rPr>
+            </w:pPr>
+            <w:bookmarkStart w:id="9" w:name="_apt-get"/>
+            <w:bookmarkEnd w:id="9"/>
+            <w:r>
+              <w:rPr>
+                <w:b/>
+                <w:bCs/>
+                <w:color w:val="006600"/>
+              </w:rPr>
+              <w:t>apt-get</w:t>
+            </w:r>
+          </w:p>
+          <w:p>
+            <w:pPr>
+              <w:spacing w:before="120" w:after="120"/>
+              <w:ind w:left="720"/>
+            </w:pPr>
+            <w:r>
+              <w:rPr>
+                <w:b/>
+              </w:rPr>
+              <w:t>Usage</w:t>
+            </w:r>
+            <w:r>
+              <w:t xml:space="preserve">: The older and less powerful version of the </w:t>
+            </w:r>
+            <w:r>
+              <w:rPr>
+                <w:rFonts w:ascii="Consolas" w:eastAsia="Consolas" w:hAnsi="Consolas" w:cs="Consolas"/>
+                <w:color w:val="C00000"/>
+                <w:sz w:val="21"/>
+                <w:szCs w:val="21"/>
+                <w:shd w:val="clear" w:color="auto" w:fill="F2F2F2"/>
+              </w:rPr>
+              <w:t>apt</w:t>
+            </w:r>
+            <w:r>
+              <w:t xml:space="preserve"> tool.</w:t>
+            </w:r>
+          </w:p>
+          <w:p>
+            <w:pPr>
+              <w:spacing w:before="120" w:after="120"/>
+              <w:ind w:left="720"/>
+            </w:pPr>
+            <w:r>
+              <w:rPr>
+                <w:b/>
+              </w:rPr>
+              <w:t>Syntax</w:t>
+            </w:r>
+            <w:r>
+              <w:t xml:space="preserve">: </w:t>
+            </w:r>
+            <w:r>
+              <w:rPr>
+                <w:rFonts w:ascii="Consolas" w:eastAsia="Consolas" w:hAnsi="Consolas" w:cs="Consolas"/>
+                <w:color w:val="C00000"/>
+                <w:sz w:val="21"/>
+                <w:szCs w:val="21"/>
+                <w:shd w:val="clear" w:color="auto" w:fill="F2F2F2"/>
+              </w:rPr>
+              <w:t>sudo apt-get &lt;command&gt; &lt;package-name-list&gt;</w:t>
+            </w:r>
+          </w:p>
+          <w:p>
+            <w:pPr>
+              <w:spacing w:before="120" w:after="120"/>
+              <w:ind w:left="720"/>
+              <w:rPr>
+                <w:color w:val="000000"/>
+              </w:rPr>
+            </w:pPr>
+            <w:r>
+              <w:rPr>
+                <w:b/>
+              </w:rPr>
+              <w:t>Common commands</w:t>
+            </w:r>
+            <w:r>
+              <w:t xml:space="preserve">: </w:t>
+            </w:r>
+            <w:r>
+              <w:rPr>
+                <w:color w:val="000000"/>
+              </w:rPr>
+              <w:t xml:space="preserve">Same as the </w:t>
+            </w:r>
+            <w:r>
+              <w:rPr>
+                <w:rFonts w:ascii="Consolas" w:eastAsia="Consolas" w:hAnsi="Consolas" w:cs="Consolas"/>
+                <w:sz w:val="21"/>
+                <w:szCs w:val="21"/>
+                <w:shd w:val="clear" w:color="auto" w:fill="F2F2F2"/>
+              </w:rPr>
+              <w:t>apt</w:t>
+            </w:r>
+            <w:r>
+              <w:rPr>
+                <w:color w:val="000000"/>
+              </w:rPr>
+              <w:t xml:space="preserve"> tool. Except there are NO </w:t>
+            </w:r>
+            <w:r>
+              <w:rPr>
+                <w:rFonts w:ascii="Consolas" w:eastAsia="Consolas" w:hAnsi="Consolas" w:cs="Consolas"/>
+                <w:sz w:val="21"/>
+                <w:szCs w:val="21"/>
+                <w:shd w:val="clear" w:color="auto" w:fill="F2F2F2"/>
+              </w:rPr>
+              <w:t>search</w:t>
+            </w:r>
+            <w:r>
+              <w:rPr>
+                <w:color w:val="000000"/>
+              </w:rPr>
+              <w:t xml:space="preserve">, </w:t>
+            </w:r>
+            <w:r>
+              <w:rPr>
+                <w:rFonts w:ascii="Consolas" w:eastAsia="Consolas" w:hAnsi="Consolas" w:cs="Consolas"/>
+                <w:sz w:val="21"/>
+                <w:szCs w:val="21"/>
+                <w:shd w:val="clear" w:color="auto" w:fill="F2F2F2"/>
+              </w:rPr>
+              <w:t>show</w:t>
+            </w:r>
+            <w:r>
+              <w:t xml:space="preserve"> and</w:t>
+            </w:r>
+            <w:r>
+              <w:rPr>
+                <w:color w:val="000000"/>
+              </w:rPr>
+              <w:t xml:space="preserve"> </w:t>
+            </w:r>
+            <w:r>
+              <w:rPr>
+                <w:rFonts w:ascii="Consolas" w:eastAsia="Consolas" w:hAnsi="Consolas" w:cs="Consolas"/>
+                <w:sz w:val="21"/>
+                <w:szCs w:val="21"/>
+                <w:shd w:val="clear" w:color="auto" w:fill="F2F2F2"/>
+              </w:rPr>
+              <w:t>list</w:t>
+            </w:r>
+            <w:r>
+              <w:rPr>
+                <w:color w:val="000000"/>
+              </w:rPr>
+              <w:t>.</w:t>
+            </w:r>
+          </w:p>
+          <w:p>
+            <w:pPr>
+              <w:spacing w:before="120" w:after="120"/>
+              <w:ind w:left="720"/>
+            </w:pPr>
+            <w:r>
+              <w:rPr>
+                <w:b/>
+              </w:rPr>
+              <w:t>Note:</w:t>
+            </w:r>
+            <w:r>
+              <w:t xml:space="preserve"> In addition to the lack of searching packages, listing packages and showing package details, the </w:t>
+            </w:r>
+            <w:r>
+              <w:rPr>
+                <w:rFonts w:ascii="Consolas" w:eastAsia="Consolas" w:hAnsi="Consolas" w:cs="Consolas"/>
+                <w:sz w:val="21"/>
+                <w:szCs w:val="21"/>
+                <w:shd w:val="clear" w:color="auto" w:fill="F2F2F2"/>
+              </w:rPr>
+              <w:t>apt-get</w:t>
+            </w:r>
+            <w:r>
+              <w:t xml:space="preserve"> also requires to use additional command options to allow following features:</w:t>
+            </w:r>
+          </w:p>
+          <w:p>
+            <w:pPr>
+              <w:spacing w:before="120" w:after="120"/>
+              <w:ind w:left="720"/>
+            </w:pPr>
+            <w:r>
+              <w:t xml:space="preserve">    - A</w:t>
+            </w:r>
+            <w:r>
+              <w:t xml:space="preserve"> progress bar while installing or removing a program.</w:t>
+            </w:r>
+          </w:p>
+          <w:p>
+            <w:pPr>
+              <w:spacing w:before="120" w:after="120"/>
+              <w:ind w:left="720"/>
+            </w:pPr>
+            <w:r>
+              <w:t xml:space="preserve">    - The </w:t>
+            </w:r>
+            <w:r>
+              <w:t>number of packages that can be upgraded when you update the repository database.</w:t>
+            </w:r>
+          </w:p>
+          <w:p>
+            <w:pPr>
+              <w:spacing w:before="120" w:after="120"/>
+              <w:ind w:left="720"/>
+            </w:pPr>
+            <w:r>
+              <w:t xml:space="preserve">By contrast, the </w:t>
+            </w:r>
+            <w:r>
+              <w:rPr>
+                <w:rFonts w:ascii="Consolas" w:eastAsia="Consolas" w:hAnsi="Consolas" w:cs="Consolas"/>
+                <w:sz w:val="21"/>
+                <w:szCs w:val="21"/>
+                <w:shd w:val="clear" w:color="auto" w:fill="F2F2F2"/>
+              </w:rPr>
+              <w:t>apt</w:t>
+            </w:r>
+            <w:r>
+              <w:t xml:space="preserve"> enables them by default</w:t>
+            </w:r>
+            <w:r>
+              <w:t>.</w:t>
+            </w:r>
+          </w:p>
+          <w:p>
+            <w:pPr>
+              <w:spacing w:before="120" w:after="120"/>
+              <w:rPr>
+                <w:b/>
+                <w:bCs/>
+                <w:color w:val="006600"/>
+              </w:rPr>
+            </w:pPr>
+            <w:bookmarkStart w:id="10" w:name="_3dy6vkm" w:colFirst="0" w:colLast="0"/>
+            <w:bookmarkStart w:id="11" w:name="_apt-cache_(used_along"/>
+            <w:bookmarkEnd w:id="10"/>
+            <w:bookmarkEnd w:id="11"/>
+            <w:r>
+              <w:rPr>
+                <w:b/>
+                <w:bCs/>
+                <w:color w:val="006600"/>
+              </w:rPr>
+              <w:t>apt-cache</w:t>
+            </w:r>
+          </w:p>
+          <w:p>
+            <w:pPr>
+              <w:spacing w:before="120" w:after="120"/>
+              <w:ind w:left="720"/>
+            </w:pPr>
+            <w:r>
+              <w:rPr>
+                <w:b/>
+              </w:rPr>
+              <w:t>Usage</w:t>
+            </w:r>
+            <w:r>
+              <w:t xml:space="preserve">: Because the </w:t>
+            </w:r>
+            <w:r>
+              <w:rPr>
+                <w:rFonts w:ascii="Consolas" w:eastAsia="Consolas" w:hAnsi="Consolas" w:cs="Consolas"/>
+                <w:color w:val="C00000"/>
+                <w:sz w:val="21"/>
+                <w:szCs w:val="21"/>
+                <w:shd w:val="clear" w:color="auto" w:fill="F2F2F2"/>
+              </w:rPr>
+              <w:t>ap</w:t>
+            </w:r>
+            <w:r>
+              <w:rPr>
+                <w:rFonts w:ascii="Consolas" w:eastAsia="Consolas" w:hAnsi="Consolas" w:cs="Consolas"/>
+                <w:color w:val="C00000"/>
+                <w:sz w:val="21"/>
+                <w:szCs w:val="21"/>
+                <w:shd w:val="clear" w:color="auto" w:fill="F2F2F2"/>
+              </w:rPr>
+              <w:t>t-get</w:t>
+            </w:r>
+            <w:r>
+              <w:t xml:space="preserve"> tool has no ability to search apt software packages, we use </w:t>
+            </w:r>
+            <w:r>
+              <w:rPr>
+                <w:rFonts w:ascii="Consolas" w:eastAsia="Consolas" w:hAnsi="Consolas" w:cs="Consolas"/>
+                <w:color w:val="C00000"/>
+                <w:sz w:val="21"/>
+                <w:szCs w:val="21"/>
+                <w:shd w:val="clear" w:color="auto" w:fill="F2F2F2"/>
+              </w:rPr>
+              <w:t>apt-cache</w:t>
+            </w:r>
+            <w:r>
+              <w:t xml:space="preserve"> to do that. In simple words, this tool is used to search </w:t>
+            </w:r>
+            <w:r>
+              <w:lastRenderedPageBreak/>
+              <w:t>software packages, find new packages, and collects information of packages.</w:t>
+            </w:r>
+          </w:p>
+          <w:p>
+            <w:pPr>
+              <w:spacing w:before="120" w:after="120"/>
+              <w:ind w:left="720"/>
+            </w:pPr>
+            <w:r>
+              <w:rPr>
+                <w:b/>
+              </w:rPr>
+              <w:t>Syntax</w:t>
+            </w:r>
+            <w:r>
+              <w:t xml:space="preserve">: </w:t>
+            </w:r>
+            <w:r>
+              <w:rPr>
+                <w:rFonts w:ascii="Consolas" w:eastAsia="Consolas" w:hAnsi="Consolas" w:cs="Consolas"/>
+                <w:color w:val="C00000"/>
+                <w:sz w:val="21"/>
+                <w:szCs w:val="21"/>
+                <w:shd w:val="clear" w:color="auto" w:fill="F2F2F2"/>
+              </w:rPr>
+              <w:t>sudo apt-cache search &lt;search-term&gt;</w:t>
+            </w:r>
+          </w:p>
+        </w:tc>
+      </w:tr>
+    </w:tbl>
     <w:p>
       <w:pPr>
         <w:pStyle w:val="Heading4"/>
       </w:pPr>
       <w:r>
+        <w:lastRenderedPageBreak/>
         <w:t>add-apt-repository</w:t>
       </w:r>
     </w:p>
@@ -20770,6 +20904,7 @@
           <w:right w:val="single" w:sz="4" w:space="4" w:color="auto"/>
         </w:pBdr>
         <w:shd w:val="clear" w:color="auto" w:fill="F2F2F2" w:themeFill="background1" w:themeFillShade="F2"/>
+        <w:spacing w:before="40" w:after="40"/>
         <w:rPr>
           <w:rFonts w:ascii="Consolas" w:hAnsi="Consolas"/>
           <w:sz w:val="21"/>
@@ -20794,6 +20929,7 @@
           <w:right w:val="single" w:sz="4" w:space="4" w:color="auto"/>
         </w:pBdr>
         <w:shd w:val="clear" w:color="auto" w:fill="F2F2F2" w:themeFill="background1" w:themeFillShade="F2"/>
+        <w:spacing w:before="40" w:after="40"/>
         <w:rPr>
           <w:rFonts w:ascii="Consolas" w:hAnsi="Consolas"/>
           <w:sz w:val="21"/>
@@ -20818,6 +20954,7 @@
           <w:right w:val="single" w:sz="4" w:space="4" w:color="auto"/>
         </w:pBdr>
         <w:shd w:val="clear" w:color="auto" w:fill="F2F2F2" w:themeFill="background1" w:themeFillShade="F2"/>
+        <w:spacing w:before="40" w:after="40"/>
         <w:rPr>
           <w:rFonts w:ascii="Consolas" w:hAnsi="Consolas"/>
           <w:sz w:val="21"/>
@@ -20835,7 +20972,19 @@
     </w:p>
     <w:p>
       <w:r>
-        <w:t xml:space="preserve">First, we update the source list by adding the PPA for ruby. Then, we run </w:t>
+        <w:t xml:space="preserve">First, we update the source list by adding the PPA for </w:t>
+      </w:r>
+      <w:r>
+        <w:rPr>
+          <w:rFonts w:ascii="Consolas" w:eastAsia="Consolas" w:hAnsi="Consolas" w:cs="Consolas"/>
+          <w:sz w:val="21"/>
+          <w:szCs w:val="21"/>
+          <w:shd w:val="clear" w:color="auto" w:fill="F2F2F2"/>
+        </w:rPr>
+        <w:t>ruby</w:t>
+      </w:r>
+      <w:r>
+        <w:t xml:space="preserve">. Then, we run </w:t>
       </w:r>
       <w:r>
         <w:rPr>
@@ -20853,7 +21002,19 @@
         <w:t>update its</w:t>
       </w:r>
       <w:r>
-        <w:t xml:space="preserve"> database of what packages can be installed and where to install them from. In this case, apt-get will see your newly-added PPA and discover that </w:t>
+        <w:t xml:space="preserve"> database of what packages can be installed and where to install them from. In this case, </w:t>
+      </w:r>
+      <w:r>
+        <w:rPr>
+          <w:rFonts w:ascii="Consolas" w:eastAsia="Consolas" w:hAnsi="Consolas" w:cs="Consolas"/>
+          <w:sz w:val="21"/>
+          <w:szCs w:val="21"/>
+          <w:shd w:val="clear" w:color="auto" w:fill="F2F2F2"/>
+        </w:rPr>
+        <w:t>apt-get</w:t>
+      </w:r>
+      <w:r>
+        <w:t xml:space="preserve"> will see your newly-added PPA and discover that </w:t>
       </w:r>
       <w:r>
         <w:rPr>
@@ -20904,7 +21065,6 @@
         <w:t>.</w:t>
       </w:r>
     </w:p>
-    <w:p/>
     <w:p>
       <w:pPr>
         <w:pStyle w:val="Heading4"/>
@@ -21280,7 +21440,6 @@
         <w:t>installed by the package.</w:t>
       </w:r>
     </w:p>
-    <w:p/>
     <w:p>
       <w:pPr>
         <w:pStyle w:val="Heading3"/>
@@ -21366,7 +21525,10 @@
         <w:t>Syntax</w:t>
       </w:r>
       <w:r>
-        <w:t xml:space="preserve">: </w:t>
+        <w:t>:</w:t>
+      </w:r>
+      <w:r>
+        <w:t xml:space="preserve"> </w:t>
       </w:r>
       <w:r>
         <w:rPr>
@@ -21393,7 +21555,7 @@
     <w:tbl>
       <w:tblPr>
         <w:tblStyle w:val="7"/>
-        <w:tblW w:w="9736" w:type="dxa"/>
+        <w:tblW w:w="5000" w:type="pct"/>
         <w:jc w:val="center"/>
         <w:tblBorders>
           <w:top w:val="single" w:sz="4" w:space="0" w:color="000000"/>
@@ -21403,12 +21565,11 @@
           <w:insideH w:val="single" w:sz="4" w:space="0" w:color="000000"/>
           <w:insideV w:val="single" w:sz="4" w:space="0" w:color="000000"/>
         </w:tblBorders>
-        <w:tblLayout w:type="fixed"/>
         <w:tblLook w:val="0000" w:firstRow="0" w:lastRow="0" w:firstColumn="0" w:lastColumn="0" w:noHBand="0" w:noVBand="0"/>
       </w:tblPr>
       <w:tblGrid>
-        <w:gridCol w:w="1555"/>
-        <w:gridCol w:w="8181"/>
+        <w:gridCol w:w="5126"/>
+        <w:gridCol w:w="10704"/>
       </w:tblGrid>
       <w:tr>
         <w:trPr>
@@ -21416,7 +21577,101 @@
         </w:trPr>
         <w:tc>
           <w:tcPr>
-            <w:tcW w:w="1555" w:type="dxa"/>
+            <w:tcW w:w="1619" w:type="pct"/>
+            <w:vAlign w:val="center"/>
+          </w:tcPr>
+          <w:p>
+            <w:pPr>
+              <w:pBdr>
+                <w:top w:val="nil"/>
+                <w:left w:val="nil"/>
+                <w:bottom w:val="nil"/>
+                <w:right w:val="nil"/>
+                <w:between w:val="nil"/>
+              </w:pBdr>
+              <w:spacing w:before="0"/>
+              <w:jc w:val="center"/>
+              <w:rPr>
+                <w:color w:val="000000"/>
+              </w:rPr>
+            </w:pPr>
+            <w:r>
+              <w:rPr>
+                <w:color w:val="000000"/>
+              </w:rPr>
+              <w:t>Command</w:t>
+            </w:r>
+          </w:p>
+        </w:tc>
+        <w:tc>
+          <w:tcPr>
+            <w:tcW w:w="3381" w:type="pct"/>
+            <w:vAlign w:val="center"/>
+          </w:tcPr>
+          <w:p>
+            <w:pPr>
+              <w:pBdr>
+                <w:top w:val="nil"/>
+                <w:left w:val="nil"/>
+                <w:bottom w:val="nil"/>
+                <w:right w:val="nil"/>
+                <w:between w:val="nil"/>
+              </w:pBdr>
+              <w:spacing w:before="0"/>
+              <w:jc w:val="center"/>
+              <w:rPr>
+                <w:color w:val="000000"/>
+              </w:rPr>
+            </w:pPr>
+            <w:r>
+              <w:rPr>
+                <w:color w:val="000000"/>
+              </w:rPr>
+              <w:t>Usage</w:t>
+            </w:r>
+          </w:p>
+        </w:tc>
+      </w:tr>
+      <w:tr>
+        <w:trPr>
+          <w:trHeight w:val="296"/>
+          <w:jc w:val="center"/>
+        </w:trPr>
+        <w:tc>
+          <w:tcPr>
+            <w:tcW w:w="5000" w:type="pct"/>
+            <w:gridSpan w:val="2"/>
+            <w:shd w:val="clear" w:color="auto" w:fill="DAEEF3" w:themeFill="accent5" w:themeFillTint="33"/>
+            <w:vAlign w:val="center"/>
+          </w:tcPr>
+          <w:p>
+            <w:pPr>
+              <w:pBdr>
+                <w:top w:val="nil"/>
+                <w:left w:val="nil"/>
+                <w:bottom w:val="nil"/>
+                <w:right w:val="nil"/>
+                <w:between w:val="nil"/>
+              </w:pBdr>
+              <w:spacing w:before="0"/>
+              <w:jc w:val="center"/>
+              <w:rPr>
+                <w:color w:val="000000"/>
+              </w:rPr>
+            </w:pPr>
+            <w:r>
+              <w:t>Package Level</w:t>
+            </w:r>
+          </w:p>
+        </w:tc>
+      </w:tr>
+      <w:tr>
+        <w:trPr>
+          <w:jc w:val="center"/>
+        </w:trPr>
+        <w:tc>
+          <w:tcPr>
+            <w:tcW w:w="1619" w:type="pct"/>
             <w:vAlign w:val="center"/>
           </w:tcPr>
           <w:p>
@@ -21436,15 +21691,49 @@
             </w:pPr>
             <w:r>
               <w:rPr>
-                <w:color w:val="000000"/>
-              </w:rPr>
-              <w:t>search</w:t>
+                <w:rFonts w:ascii="Consolas" w:eastAsia="Consolas" w:hAnsi="Consolas" w:cs="Consolas"/>
+                <w:color w:val="C00000"/>
+                <w:sz w:val="21"/>
+                <w:szCs w:val="21"/>
+                <w:shd w:val="clear" w:color="auto" w:fill="F2F2F2"/>
+              </w:rPr>
+              <w:t>search [--all] &lt;</w:t>
+            </w:r>
+            <w:r>
+              <w:rPr>
+                <w:rFonts w:ascii="Consolas" w:eastAsia="Consolas" w:hAnsi="Consolas" w:cs="Consolas"/>
+                <w:color w:val="C00000"/>
+                <w:sz w:val="21"/>
+                <w:szCs w:val="21"/>
+                <w:shd w:val="clear" w:color="auto" w:fill="F2F2F2"/>
+              </w:rPr>
+              <w:t>package-name</w:t>
+            </w:r>
+            <w:r>
+              <w:rPr>
+                <w:rFonts w:ascii="Consolas" w:eastAsia="Consolas" w:hAnsi="Consolas" w:cs="Consolas"/>
+                <w:color w:val="C00000"/>
+                <w:sz w:val="21"/>
+                <w:szCs w:val="21"/>
+                <w:shd w:val="clear" w:color="auto" w:fill="F2F2F2"/>
+              </w:rPr>
+              <w:t>&gt;</w:t>
+            </w:r>
+            <w:r>
+              <w:rPr>
+                <w:rFonts w:ascii="Consolas" w:eastAsia="Consolas" w:hAnsi="Consolas" w:cs="Consolas"/>
+                <w:color w:val="C00000"/>
+                <w:sz w:val="21"/>
+                <w:szCs w:val="21"/>
+                <w:shd w:val="clear" w:color="auto" w:fill="F2F2F2"/>
+              </w:rPr>
+              <w:t xml:space="preserve"> ...</w:t>
             </w:r>
           </w:p>
         </w:tc>
         <w:tc>
           <w:tcPr>
-            <w:tcW w:w="8181" w:type="dxa"/>
+            <w:tcW w:w="3381" w:type="pct"/>
             <w:vAlign w:val="center"/>
           </w:tcPr>
           <w:p>
@@ -21477,7 +21766,7 @@
         </w:trPr>
         <w:tc>
           <w:tcPr>
-            <w:tcW w:w="1555" w:type="dxa"/>
+            <w:tcW w:w="1619" w:type="pct"/>
             <w:vAlign w:val="center"/>
           </w:tcPr>
           <w:p>
@@ -21497,15 +21786,59 @@
             </w:pPr>
             <w:r>
               <w:rPr>
-                <w:color w:val="000000"/>
+                <w:rFonts w:ascii="Consolas" w:eastAsia="Consolas" w:hAnsi="Consolas" w:cs="Consolas"/>
+                <w:color w:val="C00000"/>
+                <w:sz w:val="21"/>
+                <w:szCs w:val="21"/>
+                <w:shd w:val="clear" w:color="auto" w:fill="F2F2F2"/>
               </w:rPr>
               <w:t>install</w:t>
+            </w:r>
+            <w:r>
+              <w:rPr>
+                <w:rFonts w:ascii="Consolas" w:eastAsia="Consolas" w:hAnsi="Consolas" w:cs="Consolas"/>
+                <w:color w:val="C00000"/>
+                <w:sz w:val="21"/>
+                <w:szCs w:val="21"/>
+                <w:shd w:val="clear" w:color="auto" w:fill="F2F2F2"/>
+              </w:rPr>
+              <w:t xml:space="preserve"> </w:t>
+            </w:r>
+            <w:r>
+              <w:rPr>
+                <w:rFonts w:ascii="Consolas" w:eastAsia="Consolas" w:hAnsi="Consolas" w:cs="Consolas"/>
+                <w:color w:val="C00000"/>
+                <w:sz w:val="21"/>
+                <w:szCs w:val="21"/>
+                <w:shd w:val="clear" w:color="auto" w:fill="F2F2F2"/>
+              </w:rPr>
+              <w:t>&lt;</w:t>
+            </w:r>
+            <w:r>
+              <w:rPr>
+                <w:rFonts w:ascii="Consolas" w:eastAsia="Consolas" w:hAnsi="Consolas" w:cs="Consolas"/>
+                <w:color w:val="C00000"/>
+                <w:sz w:val="21"/>
+                <w:szCs w:val="21"/>
+                <w:shd w:val="clear" w:color="auto" w:fill="F2F2F2"/>
+              </w:rPr>
+              <w:t>package-name</w:t>
+            </w:r>
+            <w:r>
+              <w:rPr>
+                <w:rFonts w:ascii="Consolas" w:eastAsia="Consolas" w:hAnsi="Consolas" w:cs="Consolas"/>
+                <w:color w:val="C00000"/>
+                <w:sz w:val="21"/>
+                <w:szCs w:val="21"/>
+                <w:shd w:val="clear" w:color="auto" w:fill="F2F2F2"/>
+              </w:rPr>
+              <w:t>&gt;</w:t>
             </w:r>
           </w:p>
         </w:tc>
         <w:tc>
           <w:tcPr>
-            <w:tcW w:w="8181" w:type="dxa"/>
+            <w:tcW w:w="3381" w:type="pct"/>
             <w:vAlign w:val="center"/>
           </w:tcPr>
           <w:p>
@@ -21538,7 +21871,7 @@
         </w:trPr>
         <w:tc>
           <w:tcPr>
-            <w:tcW w:w="1555" w:type="dxa"/>
+            <w:tcW w:w="1619" w:type="pct"/>
             <w:vAlign w:val="center"/>
           </w:tcPr>
           <w:p>
@@ -21558,15 +21891,69 @@
             </w:pPr>
             <w:r>
               <w:rPr>
-                <w:color w:val="000000"/>
+                <w:rFonts w:ascii="Consolas" w:eastAsia="Consolas" w:hAnsi="Consolas" w:cs="Consolas"/>
+                <w:color w:val="C00000"/>
+                <w:sz w:val="21"/>
+                <w:szCs w:val="21"/>
+                <w:shd w:val="clear" w:color="auto" w:fill="F2F2F2"/>
               </w:rPr>
               <w:t>check-update</w:t>
+            </w:r>
+            <w:r>
+              <w:rPr>
+                <w:rFonts w:ascii="Consolas" w:eastAsia="Consolas" w:hAnsi="Consolas" w:cs="Consolas"/>
+                <w:color w:val="C00000"/>
+                <w:sz w:val="21"/>
+                <w:szCs w:val="21"/>
+                <w:shd w:val="clear" w:color="auto" w:fill="F2F2F2"/>
+              </w:rPr>
+              <w:t xml:space="preserve"> </w:t>
+            </w:r>
+            <w:r>
+              <w:rPr>
+                <w:rFonts w:ascii="Consolas" w:eastAsia="Consolas" w:hAnsi="Consolas" w:cs="Consolas"/>
+                <w:color w:val="C00000"/>
+                <w:sz w:val="21"/>
+                <w:szCs w:val="21"/>
+                <w:shd w:val="clear" w:color="auto" w:fill="F2F2F2"/>
+              </w:rPr>
+              <w:t>&lt;</w:t>
+            </w:r>
+            <w:r>
+              <w:rPr>
+                <w:rFonts w:ascii="Consolas" w:eastAsia="Consolas" w:hAnsi="Consolas" w:cs="Consolas"/>
+                <w:color w:val="C00000"/>
+                <w:sz w:val="21"/>
+                <w:szCs w:val="21"/>
+                <w:shd w:val="clear" w:color="auto" w:fill="F2F2F2"/>
+              </w:rPr>
+              <w:t>package-name</w:t>
+            </w:r>
+            <w:r>
+              <w:rPr>
+                <w:rFonts w:ascii="Consolas" w:eastAsia="Consolas" w:hAnsi="Consolas" w:cs="Consolas"/>
+                <w:color w:val="C00000"/>
+                <w:sz w:val="21"/>
+                <w:szCs w:val="21"/>
+                <w:shd w:val="clear" w:color="auto" w:fill="F2F2F2"/>
+              </w:rPr>
+              <w:t>&gt;</w:t>
+            </w:r>
+            <w:r>
+              <w:rPr>
+                <w:rFonts w:ascii="Consolas" w:eastAsia="Consolas" w:hAnsi="Consolas" w:cs="Consolas"/>
+                <w:color w:val="C00000"/>
+                <w:sz w:val="21"/>
+                <w:szCs w:val="21"/>
+                <w:shd w:val="clear" w:color="auto" w:fill="F2F2F2"/>
+              </w:rPr>
+              <w:t xml:space="preserve"> ...</w:t>
             </w:r>
           </w:p>
         </w:tc>
         <w:tc>
           <w:tcPr>
-            <w:tcW w:w="8181" w:type="dxa"/>
+            <w:tcW w:w="3381" w:type="pct"/>
             <w:vAlign w:val="center"/>
           </w:tcPr>
           <w:p>
@@ -21599,7 +21986,7 @@
         </w:trPr>
         <w:tc>
           <w:tcPr>
-            <w:tcW w:w="1555" w:type="dxa"/>
+            <w:tcW w:w="1619" w:type="pct"/>
             <w:vAlign w:val="center"/>
           </w:tcPr>
           <w:p>
@@ -21619,15 +22006,69 @@
             </w:pPr>
             <w:r>
               <w:rPr>
-                <w:color w:val="000000"/>
+                <w:rFonts w:ascii="Consolas" w:eastAsia="Consolas" w:hAnsi="Consolas" w:cs="Consolas"/>
+                <w:color w:val="C00000"/>
+                <w:sz w:val="21"/>
+                <w:szCs w:val="21"/>
+                <w:shd w:val="clear" w:color="auto" w:fill="F2F2F2"/>
               </w:rPr>
               <w:t>update</w:t>
+            </w:r>
+            <w:r>
+              <w:rPr>
+                <w:rFonts w:ascii="Consolas" w:eastAsia="Consolas" w:hAnsi="Consolas" w:cs="Consolas"/>
+                <w:color w:val="C00000"/>
+                <w:sz w:val="21"/>
+                <w:szCs w:val="21"/>
+                <w:shd w:val="clear" w:color="auto" w:fill="F2F2F2"/>
+              </w:rPr>
+              <w:t xml:space="preserve"> </w:t>
+            </w:r>
+            <w:r>
+              <w:rPr>
+                <w:rFonts w:ascii="Consolas" w:eastAsia="Consolas" w:hAnsi="Consolas" w:cs="Consolas"/>
+                <w:color w:val="C00000"/>
+                <w:sz w:val="21"/>
+                <w:szCs w:val="21"/>
+                <w:shd w:val="clear" w:color="auto" w:fill="F2F2F2"/>
+              </w:rPr>
+              <w:t>&lt;</w:t>
+            </w:r>
+            <w:r>
+              <w:rPr>
+                <w:rFonts w:ascii="Consolas" w:eastAsia="Consolas" w:hAnsi="Consolas" w:cs="Consolas"/>
+                <w:color w:val="C00000"/>
+                <w:sz w:val="21"/>
+                <w:szCs w:val="21"/>
+                <w:shd w:val="clear" w:color="auto" w:fill="F2F2F2"/>
+              </w:rPr>
+              <w:t>package-name</w:t>
+            </w:r>
+            <w:r>
+              <w:rPr>
+                <w:rFonts w:ascii="Consolas" w:eastAsia="Consolas" w:hAnsi="Consolas" w:cs="Consolas"/>
+                <w:color w:val="C00000"/>
+                <w:sz w:val="21"/>
+                <w:szCs w:val="21"/>
+                <w:shd w:val="clear" w:color="auto" w:fill="F2F2F2"/>
+              </w:rPr>
+              <w:t>&gt;</w:t>
+            </w:r>
+            <w:r>
+              <w:rPr>
+                <w:rFonts w:ascii="Consolas" w:eastAsia="Consolas" w:hAnsi="Consolas" w:cs="Consolas"/>
+                <w:color w:val="C00000"/>
+                <w:sz w:val="21"/>
+                <w:szCs w:val="21"/>
+                <w:shd w:val="clear" w:color="auto" w:fill="F2F2F2"/>
+              </w:rPr>
+              <w:t xml:space="preserve"> ...</w:t>
             </w:r>
           </w:p>
         </w:tc>
         <w:tc>
           <w:tcPr>
-            <w:tcW w:w="8181" w:type="dxa"/>
+            <w:tcW w:w="3381" w:type="pct"/>
             <w:vAlign w:val="center"/>
           </w:tcPr>
           <w:p>
@@ -21660,7 +22101,7 @@
         </w:trPr>
         <w:tc>
           <w:tcPr>
-            <w:tcW w:w="1555" w:type="dxa"/>
+            <w:tcW w:w="1619" w:type="pct"/>
             <w:vAlign w:val="center"/>
           </w:tcPr>
           <w:p>
@@ -21680,15 +22121,69 @@
             </w:pPr>
             <w:r>
               <w:rPr>
-                <w:color w:val="000000"/>
+                <w:rFonts w:ascii="Consolas" w:eastAsia="Consolas" w:hAnsi="Consolas" w:cs="Consolas"/>
+                <w:color w:val="C00000"/>
+                <w:sz w:val="21"/>
+                <w:szCs w:val="21"/>
+                <w:shd w:val="clear" w:color="auto" w:fill="F2F2F2"/>
               </w:rPr>
               <w:t>reinstall</w:t>
+            </w:r>
+            <w:r>
+              <w:rPr>
+                <w:rFonts w:ascii="Consolas" w:eastAsia="Consolas" w:hAnsi="Consolas" w:cs="Consolas"/>
+                <w:color w:val="C00000"/>
+                <w:sz w:val="21"/>
+                <w:szCs w:val="21"/>
+                <w:shd w:val="clear" w:color="auto" w:fill="F2F2F2"/>
+              </w:rPr>
+              <w:t xml:space="preserve"> </w:t>
+            </w:r>
+            <w:r>
+              <w:rPr>
+                <w:rFonts w:ascii="Consolas" w:eastAsia="Consolas" w:hAnsi="Consolas" w:cs="Consolas"/>
+                <w:color w:val="C00000"/>
+                <w:sz w:val="21"/>
+                <w:szCs w:val="21"/>
+                <w:shd w:val="clear" w:color="auto" w:fill="F2F2F2"/>
+              </w:rPr>
+              <w:t>&lt;</w:t>
+            </w:r>
+            <w:r>
+              <w:rPr>
+                <w:rFonts w:ascii="Consolas" w:eastAsia="Consolas" w:hAnsi="Consolas" w:cs="Consolas"/>
+                <w:color w:val="C00000"/>
+                <w:sz w:val="21"/>
+                <w:szCs w:val="21"/>
+                <w:shd w:val="clear" w:color="auto" w:fill="F2F2F2"/>
+              </w:rPr>
+              <w:t>package-name</w:t>
+            </w:r>
+            <w:r>
+              <w:rPr>
+                <w:rFonts w:ascii="Consolas" w:eastAsia="Consolas" w:hAnsi="Consolas" w:cs="Consolas"/>
+                <w:color w:val="C00000"/>
+                <w:sz w:val="21"/>
+                <w:szCs w:val="21"/>
+                <w:shd w:val="clear" w:color="auto" w:fill="F2F2F2"/>
+              </w:rPr>
+              <w:t>&gt;</w:t>
+            </w:r>
+            <w:r>
+              <w:rPr>
+                <w:rFonts w:ascii="Consolas" w:eastAsia="Consolas" w:hAnsi="Consolas" w:cs="Consolas"/>
+                <w:color w:val="C00000"/>
+                <w:sz w:val="21"/>
+                <w:szCs w:val="21"/>
+                <w:shd w:val="clear" w:color="auto" w:fill="F2F2F2"/>
+              </w:rPr>
+              <w:t xml:space="preserve"> ...</w:t>
             </w:r>
           </w:p>
         </w:tc>
         <w:tc>
           <w:tcPr>
-            <w:tcW w:w="8181" w:type="dxa"/>
+            <w:tcW w:w="3381" w:type="pct"/>
             <w:vAlign w:val="center"/>
           </w:tcPr>
           <w:p>
@@ -21721,7 +22216,7 @@
         </w:trPr>
         <w:tc>
           <w:tcPr>
-            <w:tcW w:w="1555" w:type="dxa"/>
+            <w:tcW w:w="1619" w:type="pct"/>
             <w:vAlign w:val="center"/>
           </w:tcPr>
           <w:p>
@@ -21741,15 +22236,69 @@
             </w:pPr>
             <w:r>
               <w:rPr>
-                <w:color w:val="000000"/>
+                <w:rFonts w:ascii="Consolas" w:eastAsia="Consolas" w:hAnsi="Consolas" w:cs="Consolas"/>
+                <w:color w:val="C00000"/>
+                <w:sz w:val="21"/>
+                <w:szCs w:val="21"/>
+                <w:shd w:val="clear" w:color="auto" w:fill="F2F2F2"/>
               </w:rPr>
               <w:t>remove</w:t>
+            </w:r>
+            <w:r>
+              <w:rPr>
+                <w:rFonts w:ascii="Consolas" w:eastAsia="Consolas" w:hAnsi="Consolas" w:cs="Consolas"/>
+                <w:color w:val="C00000"/>
+                <w:sz w:val="21"/>
+                <w:szCs w:val="21"/>
+                <w:shd w:val="clear" w:color="auto" w:fill="F2F2F2"/>
+              </w:rPr>
+              <w:t xml:space="preserve"> </w:t>
+            </w:r>
+            <w:r>
+              <w:rPr>
+                <w:rFonts w:ascii="Consolas" w:eastAsia="Consolas" w:hAnsi="Consolas" w:cs="Consolas"/>
+                <w:color w:val="C00000"/>
+                <w:sz w:val="21"/>
+                <w:szCs w:val="21"/>
+                <w:shd w:val="clear" w:color="auto" w:fill="F2F2F2"/>
+              </w:rPr>
+              <w:t>&lt;</w:t>
+            </w:r>
+            <w:r>
+              <w:rPr>
+                <w:rFonts w:ascii="Consolas" w:eastAsia="Consolas" w:hAnsi="Consolas" w:cs="Consolas"/>
+                <w:color w:val="C00000"/>
+                <w:sz w:val="21"/>
+                <w:szCs w:val="21"/>
+                <w:shd w:val="clear" w:color="auto" w:fill="F2F2F2"/>
+              </w:rPr>
+              <w:t>package-name</w:t>
+            </w:r>
+            <w:r>
+              <w:rPr>
+                <w:rFonts w:ascii="Consolas" w:eastAsia="Consolas" w:hAnsi="Consolas" w:cs="Consolas"/>
+                <w:color w:val="C00000"/>
+                <w:sz w:val="21"/>
+                <w:szCs w:val="21"/>
+                <w:shd w:val="clear" w:color="auto" w:fill="F2F2F2"/>
+              </w:rPr>
+              <w:t>&gt;</w:t>
+            </w:r>
+            <w:r>
+              <w:rPr>
+                <w:rFonts w:ascii="Consolas" w:eastAsia="Consolas" w:hAnsi="Consolas" w:cs="Consolas"/>
+                <w:color w:val="C00000"/>
+                <w:sz w:val="21"/>
+                <w:szCs w:val="21"/>
+                <w:shd w:val="clear" w:color="auto" w:fill="F2F2F2"/>
+              </w:rPr>
+              <w:t xml:space="preserve"> ...</w:t>
             </w:r>
           </w:p>
         </w:tc>
         <w:tc>
           <w:tcPr>
-            <w:tcW w:w="8181" w:type="dxa"/>
+            <w:tcW w:w="3381" w:type="pct"/>
             <w:vAlign w:val="center"/>
           </w:tcPr>
           <w:p>
@@ -21782,7 +22331,7 @@
         </w:trPr>
         <w:tc>
           <w:tcPr>
-            <w:tcW w:w="1555" w:type="dxa"/>
+            <w:tcW w:w="1619" w:type="pct"/>
             <w:vAlign w:val="center"/>
           </w:tcPr>
           <w:p>
@@ -21802,7 +22351,11 @@
             </w:pPr>
             <w:r>
               <w:rPr>
-                <w:color w:val="000000"/>
+                <w:rFonts w:ascii="Consolas" w:eastAsia="Consolas" w:hAnsi="Consolas" w:cs="Consolas"/>
+                <w:color w:val="C00000"/>
+                <w:sz w:val="21"/>
+                <w:szCs w:val="21"/>
+                <w:shd w:val="clear" w:color="auto" w:fill="F2F2F2"/>
               </w:rPr>
               <w:t>history</w:t>
             </w:r>
@@ -21810,7 +22363,7 @@
         </w:tc>
         <w:tc>
           <w:tcPr>
-            <w:tcW w:w="8181" w:type="dxa"/>
+            <w:tcW w:w="3381" w:type="pct"/>
             <w:vAlign w:val="center"/>
           </w:tcPr>
           <w:p>
@@ -21875,7 +22428,7 @@
         </w:trPr>
         <w:tc>
           <w:tcPr>
-            <w:tcW w:w="1555" w:type="dxa"/>
+            <w:tcW w:w="1619" w:type="pct"/>
             <w:vAlign w:val="center"/>
           </w:tcPr>
           <w:p>
@@ -21895,15 +22448,70 @@
             </w:pPr>
             <w:r>
               <w:rPr>
-                <w:color w:val="000000"/>
-              </w:rPr>
-              <w:t>info</w:t>
+                <w:rFonts w:ascii="Consolas" w:eastAsia="Consolas" w:hAnsi="Consolas" w:cs="Consolas"/>
+                <w:color w:val="C00000"/>
+                <w:sz w:val="21"/>
+                <w:szCs w:val="21"/>
+                <w:shd w:val="clear" w:color="auto" w:fill="F2F2F2"/>
+              </w:rPr>
+              <w:lastRenderedPageBreak/>
+              <w:t>i</w:t>
+            </w:r>
+            <w:r>
+              <w:rPr>
+                <w:rFonts w:ascii="Consolas" w:eastAsia="Consolas" w:hAnsi="Consolas" w:cs="Consolas"/>
+                <w:color w:val="C00000"/>
+                <w:sz w:val="21"/>
+                <w:szCs w:val="21"/>
+                <w:shd w:val="clear" w:color="auto" w:fill="F2F2F2"/>
+              </w:rPr>
+              <w:t>nfo</w:t>
+            </w:r>
+            <w:r>
+              <w:rPr>
+                <w:rFonts w:ascii="Consolas" w:eastAsia="Consolas" w:hAnsi="Consolas" w:cs="Consolas"/>
+                <w:color w:val="C00000"/>
+                <w:sz w:val="21"/>
+                <w:szCs w:val="21"/>
+                <w:shd w:val="clear" w:color="auto" w:fill="F2F2F2"/>
+              </w:rPr>
+              <w:t xml:space="preserve"> </w:t>
+            </w:r>
+            <w:r>
+              <w:rPr>
+                <w:rFonts w:ascii="Consolas" w:eastAsia="Consolas" w:hAnsi="Consolas" w:cs="Consolas"/>
+                <w:color w:val="C00000"/>
+                <w:sz w:val="21"/>
+                <w:szCs w:val="21"/>
+                <w:shd w:val="clear" w:color="auto" w:fill="F2F2F2"/>
+              </w:rPr>
+              <w:t>&lt;</w:t>
+            </w:r>
+            <w:r>
+              <w:rPr>
+                <w:rFonts w:ascii="Consolas" w:eastAsia="Consolas" w:hAnsi="Consolas" w:cs="Consolas"/>
+                <w:color w:val="C00000"/>
+                <w:sz w:val="21"/>
+                <w:szCs w:val="21"/>
+                <w:shd w:val="clear" w:color="auto" w:fill="F2F2F2"/>
+              </w:rPr>
+              <w:t>package</w:t>
+            </w:r>
+            <w:r>
+              <w:rPr>
+                <w:rFonts w:ascii="Consolas" w:eastAsia="Consolas" w:hAnsi="Consolas" w:cs="Consolas"/>
+                <w:color w:val="C00000"/>
+                <w:sz w:val="21"/>
+                <w:szCs w:val="21"/>
+                <w:shd w:val="clear" w:color="auto" w:fill="F2F2F2"/>
+              </w:rPr>
+              <w:t>-name&gt;</w:t>
             </w:r>
           </w:p>
         </w:tc>
         <w:tc>
           <w:tcPr>
-            <w:tcW w:w="8181" w:type="dxa"/>
+            <w:tcW w:w="3381" w:type="pct"/>
             <w:vAlign w:val="center"/>
           </w:tcPr>
           <w:p>
@@ -21930,14 +22538,620 @@
           </w:p>
         </w:tc>
       </w:tr>
+      <w:tr>
+        <w:trPr>
+          <w:trHeight w:val="332"/>
+          <w:jc w:val="center"/>
+        </w:trPr>
+        <w:tc>
+          <w:tcPr>
+            <w:tcW w:w="5000" w:type="pct"/>
+            <w:gridSpan w:val="2"/>
+            <w:shd w:val="clear" w:color="auto" w:fill="DAEEF3" w:themeFill="accent5" w:themeFillTint="33"/>
+            <w:vAlign w:val="center"/>
+          </w:tcPr>
+          <w:p>
+            <w:pPr>
+              <w:spacing w:before="0"/>
+              <w:jc w:val="center"/>
+            </w:pPr>
+            <w:r>
+              <w:t>Module Level</w:t>
+            </w:r>
+          </w:p>
+        </w:tc>
+      </w:tr>
+      <w:tr>
+        <w:trPr>
+          <w:jc w:val="center"/>
+        </w:trPr>
+        <w:tc>
+          <w:tcPr>
+            <w:tcW w:w="1619" w:type="pct"/>
+            <w:vAlign w:val="center"/>
+          </w:tcPr>
+          <w:p>
+            <w:pPr>
+              <w:pBdr>
+                <w:top w:val="nil"/>
+                <w:left w:val="nil"/>
+                <w:bottom w:val="nil"/>
+                <w:right w:val="nil"/>
+                <w:between w:val="nil"/>
+              </w:pBdr>
+              <w:spacing w:before="0"/>
+              <w:jc w:val="left"/>
+              <w:rPr>
+                <w:rFonts w:ascii="Consolas" w:eastAsia="Consolas" w:hAnsi="Consolas" w:cs="Consolas"/>
+                <w:color w:val="C00000"/>
+                <w:sz w:val="21"/>
+                <w:szCs w:val="21"/>
+                <w:shd w:val="clear" w:color="auto" w:fill="F2F2F2"/>
+              </w:rPr>
+            </w:pPr>
+            <w:r>
+              <w:rPr>
+                <w:rFonts w:ascii="Consolas" w:eastAsia="Consolas" w:hAnsi="Consolas" w:cs="Consolas"/>
+                <w:color w:val="C00000"/>
+                <w:sz w:val="21"/>
+                <w:szCs w:val="21"/>
+                <w:shd w:val="clear" w:color="auto" w:fill="F2F2F2"/>
+              </w:rPr>
+              <w:t>module lis</w:t>
+            </w:r>
+            <w:r>
+              <w:rPr>
+                <w:rFonts w:ascii="Consolas" w:eastAsia="Consolas" w:hAnsi="Consolas" w:cs="Consolas"/>
+                <w:color w:val="C00000"/>
+                <w:sz w:val="21"/>
+                <w:szCs w:val="21"/>
+                <w:shd w:val="clear" w:color="auto" w:fill="F2F2F2"/>
+              </w:rPr>
+              <w:t>t</w:t>
+            </w:r>
+          </w:p>
+        </w:tc>
+        <w:tc>
+          <w:tcPr>
+            <w:tcW w:w="3381" w:type="pct"/>
+            <w:vAlign w:val="center"/>
+          </w:tcPr>
+          <w:p>
+            <w:pPr>
+              <w:pBdr>
+                <w:top w:val="nil"/>
+                <w:left w:val="nil"/>
+                <w:bottom w:val="nil"/>
+                <w:right w:val="nil"/>
+                <w:between w:val="nil"/>
+              </w:pBdr>
+              <w:spacing w:before="0"/>
+              <w:jc w:val="left"/>
+              <w:rPr>
+                <w:color w:val="000000"/>
+              </w:rPr>
+            </w:pPr>
+            <w:r>
+              <w:rPr>
+                <w:color w:val="000000"/>
+              </w:rPr>
+              <w:t xml:space="preserve">List </w:t>
+            </w:r>
+            <w:r>
+              <w:rPr>
+                <w:color w:val="000000"/>
+              </w:rPr>
+              <w:t xml:space="preserve">all </w:t>
+            </w:r>
+            <w:r>
+              <w:rPr>
+                <w:color w:val="000000"/>
+              </w:rPr>
+              <w:t>available module streams</w:t>
+            </w:r>
+            <w:r>
+              <w:rPr>
+                <w:color w:val="000000"/>
+              </w:rPr>
+              <w:t xml:space="preserve"> </w:t>
+            </w:r>
+            <w:r>
+              <w:rPr>
+                <w:color w:val="000000"/>
+              </w:rPr>
+              <w:t>that you can install.</w:t>
+            </w:r>
+          </w:p>
+          <w:p>
+            <w:pPr>
+              <w:pBdr>
+                <w:top w:val="nil"/>
+                <w:left w:val="nil"/>
+                <w:bottom w:val="nil"/>
+                <w:right w:val="nil"/>
+                <w:between w:val="nil"/>
+              </w:pBdr>
+              <w:spacing w:before="0"/>
+              <w:jc w:val="left"/>
+              <w:rPr>
+                <w:color w:val="000000"/>
+              </w:rPr>
+            </w:pPr>
+          </w:p>
+          <w:p>
+            <w:pPr>
+              <w:pBdr>
+                <w:top w:val="nil"/>
+                <w:left w:val="nil"/>
+                <w:bottom w:val="nil"/>
+                <w:right w:val="nil"/>
+                <w:between w:val="nil"/>
+              </w:pBdr>
+              <w:spacing w:before="0"/>
+              <w:jc w:val="left"/>
+              <w:rPr>
+                <w:color w:val="000000"/>
+              </w:rPr>
+            </w:pPr>
+            <w:r>
+              <w:rPr>
+                <w:color w:val="000000"/>
+              </w:rPr>
+              <w:t>Tip:</w:t>
+            </w:r>
+            <w:r>
+              <w:t xml:space="preserve"> To list </w:t>
+            </w:r>
+            <w:r>
+              <w:rPr>
+                <w:color w:val="000000"/>
+              </w:rPr>
+              <w:t>only installed module streams</w:t>
+            </w:r>
+            <w:r>
+              <w:rPr>
+                <w:color w:val="000000"/>
+              </w:rPr>
+              <w:t xml:space="preserve">, add option </w:t>
+            </w:r>
+            <w:r>
+              <w:rPr>
+                <w:rFonts w:ascii="Consolas" w:eastAsia="Consolas" w:hAnsi="Consolas" w:cs="Consolas"/>
+                <w:color w:val="C00000"/>
+                <w:sz w:val="21"/>
+                <w:szCs w:val="21"/>
+                <w:shd w:val="clear" w:color="auto" w:fill="F2F2F2"/>
+              </w:rPr>
+              <w:t>--installed</w:t>
+            </w:r>
+            <w:r>
+              <w:rPr>
+                <w:color w:val="000000"/>
+              </w:rPr>
+              <w:t>.</w:t>
+            </w:r>
+          </w:p>
+        </w:tc>
+      </w:tr>
+      <w:tr>
+        <w:trPr>
+          <w:jc w:val="center"/>
+        </w:trPr>
+        <w:tc>
+          <w:tcPr>
+            <w:tcW w:w="1619" w:type="pct"/>
+            <w:vAlign w:val="center"/>
+          </w:tcPr>
+          <w:p>
+            <w:pPr>
+              <w:pBdr>
+                <w:top w:val="nil"/>
+                <w:left w:val="nil"/>
+                <w:bottom w:val="nil"/>
+                <w:right w:val="nil"/>
+                <w:between w:val="nil"/>
+              </w:pBdr>
+              <w:spacing w:before="0"/>
+              <w:jc w:val="left"/>
+              <w:rPr>
+                <w:rFonts w:ascii="Consolas" w:eastAsia="Consolas" w:hAnsi="Consolas" w:cs="Consolas"/>
+                <w:color w:val="C00000"/>
+                <w:sz w:val="21"/>
+                <w:szCs w:val="21"/>
+                <w:shd w:val="clear" w:color="auto" w:fill="F2F2F2"/>
+              </w:rPr>
+            </w:pPr>
+            <w:r>
+              <w:rPr>
+                <w:rFonts w:ascii="Consolas" w:eastAsia="Consolas" w:hAnsi="Consolas" w:cs="Consolas"/>
+                <w:color w:val="C00000"/>
+                <w:sz w:val="21"/>
+                <w:szCs w:val="21"/>
+                <w:shd w:val="clear" w:color="auto" w:fill="F2F2F2"/>
+              </w:rPr>
+              <w:t>module list &lt;module-name-search-pattern&gt;</w:t>
+            </w:r>
+          </w:p>
+        </w:tc>
+        <w:tc>
+          <w:tcPr>
+            <w:tcW w:w="3381" w:type="pct"/>
+            <w:vAlign w:val="center"/>
+          </w:tcPr>
+          <w:p>
+            <w:pPr>
+              <w:pBdr>
+                <w:top w:val="nil"/>
+                <w:left w:val="nil"/>
+                <w:bottom w:val="nil"/>
+                <w:right w:val="nil"/>
+                <w:between w:val="nil"/>
+              </w:pBdr>
+              <w:spacing w:before="0"/>
+              <w:jc w:val="left"/>
+              <w:rPr>
+                <w:color w:val="000000"/>
+              </w:rPr>
+            </w:pPr>
+            <w:r>
+              <w:rPr>
+                <w:color w:val="000000"/>
+              </w:rPr>
+              <w:t xml:space="preserve">List </w:t>
+            </w:r>
+            <w:r>
+              <w:rPr>
+                <w:color w:val="000000"/>
+              </w:rPr>
+              <w:t xml:space="preserve">all </w:t>
+            </w:r>
+            <w:r>
+              <w:rPr>
+                <w:color w:val="000000"/>
+              </w:rPr>
+              <w:t>available module streams</w:t>
+            </w:r>
+            <w:r>
+              <w:rPr>
+                <w:color w:val="000000"/>
+              </w:rPr>
+              <w:t xml:space="preserve"> for a particular module.</w:t>
+            </w:r>
+          </w:p>
+          <w:p>
+            <w:pPr>
+              <w:pBdr>
+                <w:top w:val="nil"/>
+                <w:left w:val="nil"/>
+                <w:bottom w:val="nil"/>
+                <w:right w:val="nil"/>
+                <w:between w:val="nil"/>
+              </w:pBdr>
+              <w:spacing w:before="0"/>
+              <w:jc w:val="left"/>
+              <w:rPr>
+                <w:rFonts w:ascii="Consolas" w:eastAsia="Consolas" w:hAnsi="Consolas" w:cs="Consolas"/>
+                <w:sz w:val="21"/>
+                <w:szCs w:val="21"/>
+                <w:shd w:val="clear" w:color="auto" w:fill="F2F2F2"/>
+              </w:rPr>
+            </w:pPr>
+            <w:r>
+              <w:rPr>
+                <w:color w:val="000000"/>
+              </w:rPr>
+              <w:t xml:space="preserve">E.g.: </w:t>
+            </w:r>
+            <w:r>
+              <w:rPr>
+                <w:rFonts w:ascii="Consolas" w:eastAsia="Consolas" w:hAnsi="Consolas" w:cs="Consolas"/>
+                <w:sz w:val="21"/>
+                <w:szCs w:val="21"/>
+                <w:shd w:val="clear" w:color="auto" w:fill="F2F2F2"/>
+              </w:rPr>
+              <w:t xml:space="preserve">dnf module </w:t>
+            </w:r>
+            <w:r>
+              <w:rPr>
+                <w:rFonts w:ascii="Consolas" w:eastAsia="Consolas" w:hAnsi="Consolas" w:cs="Consolas"/>
+                <w:sz w:val="21"/>
+                <w:szCs w:val="21"/>
+                <w:shd w:val="clear" w:color="auto" w:fill="F2F2F2"/>
+              </w:rPr>
+              <w:t>list</w:t>
+            </w:r>
+            <w:r>
+              <w:rPr>
+                <w:rFonts w:ascii="Consolas" w:eastAsia="Consolas" w:hAnsi="Consolas" w:cs="Consolas"/>
+                <w:sz w:val="21"/>
+                <w:szCs w:val="21"/>
+                <w:shd w:val="clear" w:color="auto" w:fill="F2F2F2"/>
+              </w:rPr>
+              <w:t xml:space="preserve"> python</w:t>
+            </w:r>
+            <w:r>
+              <w:rPr>
+                <w:rFonts w:ascii="Consolas" w:eastAsia="Consolas" w:hAnsi="Consolas" w:cs="Consolas"/>
+                <w:sz w:val="21"/>
+                <w:szCs w:val="21"/>
+                <w:shd w:val="clear" w:color="auto" w:fill="F2F2F2"/>
+              </w:rPr>
+              <w:t>*</w:t>
+            </w:r>
+          </w:p>
+          <w:p>
+            <w:pPr>
+              <w:pBdr>
+                <w:top w:val="nil"/>
+                <w:left w:val="nil"/>
+                <w:bottom w:val="nil"/>
+                <w:right w:val="nil"/>
+                <w:between w:val="nil"/>
+              </w:pBdr>
+              <w:shd w:val="clear" w:color="auto" w:fill="F2F2F2" w:themeFill="background1" w:themeFillShade="F2"/>
+              <w:spacing w:before="40" w:after="40"/>
+              <w:rPr>
+                <w:rFonts w:ascii="Consolas" w:hAnsi="Consolas"/>
+                <w:sz w:val="21"/>
+                <w:szCs w:val="21"/>
+              </w:rPr>
+            </w:pPr>
+            <w:r>
+              <w:rPr>
+                <w:rFonts w:ascii="Consolas" w:hAnsi="Consolas"/>
+                <w:sz w:val="21"/>
+                <w:szCs w:val="21"/>
+              </w:rPr>
+              <w:t xml:space="preserve">Name             </w:t>
+            </w:r>
+            <w:r>
+              <w:rPr>
+                <w:rFonts w:ascii="Consolas" w:hAnsi="Consolas"/>
+                <w:sz w:val="21"/>
+                <w:szCs w:val="21"/>
+              </w:rPr>
+              <w:t xml:space="preserve">           </w:t>
+            </w:r>
+            <w:r>
+              <w:rPr>
+                <w:rFonts w:ascii="Consolas" w:hAnsi="Consolas"/>
+                <w:sz w:val="21"/>
+                <w:szCs w:val="21"/>
+              </w:rPr>
+              <w:t xml:space="preserve">  Stream                         </w:t>
+            </w:r>
+            <w:r>
+              <w:rPr>
+                <w:rFonts w:ascii="Consolas" w:hAnsi="Consolas"/>
+                <w:sz w:val="21"/>
+                <w:szCs w:val="21"/>
+              </w:rPr>
+              <w:t xml:space="preserve">         </w:t>
+            </w:r>
+            <w:r>
+              <w:rPr>
+                <w:rFonts w:ascii="Consolas" w:hAnsi="Consolas"/>
+                <w:sz w:val="21"/>
+                <w:szCs w:val="21"/>
+              </w:rPr>
+              <w:t xml:space="preserve">  Profiles                                             </w:t>
+            </w:r>
+          </w:p>
+          <w:p>
+            <w:pPr>
+              <w:pBdr>
+                <w:top w:val="nil"/>
+                <w:left w:val="nil"/>
+                <w:bottom w:val="nil"/>
+                <w:right w:val="nil"/>
+                <w:between w:val="nil"/>
+              </w:pBdr>
+              <w:shd w:val="clear" w:color="auto" w:fill="F2F2F2" w:themeFill="background1" w:themeFillShade="F2"/>
+              <w:spacing w:before="40" w:after="40"/>
+              <w:rPr>
+                <w:rFonts w:ascii="Consolas" w:hAnsi="Consolas"/>
+                <w:sz w:val="21"/>
+                <w:szCs w:val="21"/>
+              </w:rPr>
+            </w:pPr>
+            <w:r>
+              <w:rPr>
+                <w:rFonts w:ascii="Consolas" w:hAnsi="Consolas"/>
+                <w:sz w:val="21"/>
+                <w:szCs w:val="21"/>
+              </w:rPr>
+              <w:t xml:space="preserve">python27                      2.7 [d]                                   common [d]                                           </w:t>
+            </w:r>
+          </w:p>
+          <w:p>
+            <w:pPr>
+              <w:pBdr>
+                <w:top w:val="nil"/>
+                <w:left w:val="nil"/>
+                <w:bottom w:val="nil"/>
+                <w:right w:val="nil"/>
+                <w:between w:val="nil"/>
+              </w:pBdr>
+              <w:shd w:val="clear" w:color="auto" w:fill="F2F2F2" w:themeFill="background1" w:themeFillShade="F2"/>
+              <w:spacing w:before="40" w:after="40"/>
+              <w:rPr>
+                <w:rFonts w:ascii="Consolas" w:hAnsi="Consolas"/>
+                <w:sz w:val="21"/>
+                <w:szCs w:val="21"/>
+              </w:rPr>
+            </w:pPr>
+            <w:r>
+              <w:rPr>
+                <w:rFonts w:ascii="Consolas" w:hAnsi="Consolas"/>
+                <w:sz w:val="21"/>
+                <w:szCs w:val="21"/>
+              </w:rPr>
+              <w:t xml:space="preserve">python36                      3.6 [d][e]                                build, common [d]                                    </w:t>
+            </w:r>
+          </w:p>
+          <w:p>
+            <w:pPr>
+              <w:pBdr>
+                <w:top w:val="nil"/>
+                <w:left w:val="nil"/>
+                <w:bottom w:val="nil"/>
+                <w:right w:val="nil"/>
+                <w:between w:val="nil"/>
+              </w:pBdr>
+              <w:shd w:val="clear" w:color="auto" w:fill="F2F2F2" w:themeFill="background1" w:themeFillShade="F2"/>
+              <w:spacing w:before="40" w:after="40"/>
+              <w:rPr>
+                <w:color w:val="000000"/>
+              </w:rPr>
+            </w:pPr>
+            <w:r>
+              <w:rPr>
+                <w:rFonts w:ascii="Consolas" w:hAnsi="Consolas"/>
+                <w:sz w:val="21"/>
+                <w:szCs w:val="21"/>
+              </w:rPr>
+              <w:t xml:space="preserve">python38                      3.8 [d]                                   build, common [d]                                 </w:t>
+            </w:r>
+          </w:p>
+        </w:tc>
+      </w:tr>
+      <w:tr>
+        <w:trPr>
+          <w:jc w:val="center"/>
+        </w:trPr>
+        <w:tc>
+          <w:tcPr>
+            <w:tcW w:w="1619" w:type="pct"/>
+            <w:vAlign w:val="center"/>
+          </w:tcPr>
+          <w:p>
+            <w:pPr>
+              <w:pBdr>
+                <w:top w:val="nil"/>
+                <w:left w:val="nil"/>
+                <w:bottom w:val="nil"/>
+                <w:right w:val="nil"/>
+                <w:between w:val="nil"/>
+              </w:pBdr>
+              <w:spacing w:before="0"/>
+              <w:jc w:val="left"/>
+              <w:rPr>
+                <w:rFonts w:ascii="Consolas" w:eastAsia="Consolas" w:hAnsi="Consolas" w:cs="Consolas"/>
+                <w:color w:val="C00000"/>
+                <w:sz w:val="21"/>
+                <w:szCs w:val="21"/>
+                <w:shd w:val="clear" w:color="auto" w:fill="F2F2F2"/>
+              </w:rPr>
+            </w:pPr>
+            <w:r>
+              <w:rPr>
+                <w:rFonts w:ascii="Consolas" w:eastAsia="Consolas" w:hAnsi="Consolas" w:cs="Consolas"/>
+                <w:color w:val="C00000"/>
+                <w:sz w:val="21"/>
+                <w:szCs w:val="21"/>
+                <w:shd w:val="clear" w:color="auto" w:fill="F2F2F2"/>
+              </w:rPr>
+              <w:t xml:space="preserve">module </w:t>
+            </w:r>
+            <w:r>
+              <w:rPr>
+                <w:rFonts w:ascii="Consolas" w:eastAsia="Consolas" w:hAnsi="Consolas" w:cs="Consolas"/>
+                <w:color w:val="C00000"/>
+                <w:sz w:val="21"/>
+                <w:szCs w:val="21"/>
+                <w:shd w:val="clear" w:color="auto" w:fill="F2F2F2"/>
+              </w:rPr>
+              <w:t>info</w:t>
+            </w:r>
+            <w:r>
+              <w:rPr>
+                <w:rFonts w:ascii="Consolas" w:eastAsia="Consolas" w:hAnsi="Consolas" w:cs="Consolas"/>
+                <w:color w:val="C00000"/>
+                <w:sz w:val="21"/>
+                <w:szCs w:val="21"/>
+                <w:shd w:val="clear" w:color="auto" w:fill="F2F2F2"/>
+              </w:rPr>
+              <w:t xml:space="preserve"> &lt;module-name&gt;</w:t>
+            </w:r>
+          </w:p>
+        </w:tc>
+        <w:tc>
+          <w:tcPr>
+            <w:tcW w:w="3381" w:type="pct"/>
+            <w:vAlign w:val="center"/>
+          </w:tcPr>
+          <w:p>
+            <w:pPr>
+              <w:pBdr>
+                <w:top w:val="nil"/>
+                <w:left w:val="nil"/>
+                <w:bottom w:val="nil"/>
+                <w:right w:val="nil"/>
+                <w:between w:val="nil"/>
+              </w:pBdr>
+              <w:spacing w:before="0"/>
+              <w:jc w:val="left"/>
+              <w:rPr>
+                <w:color w:val="000000"/>
+              </w:rPr>
+            </w:pPr>
+            <w:r>
+              <w:rPr>
+                <w:color w:val="000000"/>
+              </w:rPr>
+              <w:t>Get detailed information about a module stream:</w:t>
+            </w:r>
+          </w:p>
+          <w:p>
+            <w:pPr>
+              <w:pBdr>
+                <w:top w:val="nil"/>
+                <w:left w:val="nil"/>
+                <w:bottom w:val="nil"/>
+                <w:right w:val="nil"/>
+                <w:between w:val="nil"/>
+              </w:pBdr>
+              <w:spacing w:before="0"/>
+              <w:jc w:val="left"/>
+              <w:rPr>
+                <w:color w:val="000000"/>
+              </w:rPr>
+            </w:pPr>
+            <w:r>
+              <w:rPr>
+                <w:color w:val="000000"/>
+              </w:rPr>
+              <w:t xml:space="preserve">E.g.: </w:t>
+            </w:r>
+            <w:r>
+              <w:rPr>
+                <w:rFonts w:ascii="Consolas" w:eastAsia="Consolas" w:hAnsi="Consolas" w:cs="Consolas"/>
+                <w:sz w:val="21"/>
+                <w:szCs w:val="21"/>
+                <w:shd w:val="clear" w:color="auto" w:fill="F2F2F2"/>
+              </w:rPr>
+              <w:t>dnf module info python39  # shows packages, profiles, dependencies for Python 3.9</w:t>
+            </w:r>
+          </w:p>
+        </w:tc>
+      </w:tr>
     </w:tbl>
     <w:p>
       <w:r>
         <w:rPr>
           <w:b/>
-        </w:rPr>
-        <w:lastRenderedPageBreak/>
-        <w:t>Return values</w:t>
+          <w:bCs/>
+          <w:u w:val="single"/>
+        </w:rPr>
+        <w:t>Note</w:t>
+      </w:r>
+      <w:r>
+        <w:rPr>
+          <w:b/>
+          <w:bCs/>
+          <w:u w:val="single"/>
+        </w:rPr>
+        <w:t>s</w:t>
       </w:r>
       <w:r>
         <w:t>:</w:t>
@@ -21945,153 +23159,114 @@
     </w:p>
     <w:p>
       <w:pPr>
+        <w:pStyle w:val="ListParagraph"/>
         <w:numPr>
           <w:ilvl w:val="0"/>
-          <w:numId w:val="18"/>
+          <w:numId w:val="52"/>
         </w:numPr>
-        <w:pBdr>
-          <w:top w:val="nil"/>
-          <w:left w:val="nil"/>
-          <w:bottom w:val="nil"/>
-          <w:right w:val="nil"/>
-          <w:between w:val="nil"/>
-        </w:pBdr>
-        <w:spacing w:after="0"/>
-      </w:pPr>
-      <w:r>
-        <w:rPr>
-          <w:color w:val="000000"/>
-        </w:rPr>
-        <w:t>0: Operation was successful.</w:t>
-      </w:r>
-    </w:p>
-    <w:p>
-      <w:pPr>
-        <w:numPr>
-          <w:ilvl w:val="0"/>
-          <w:numId w:val="18"/>
-        </w:numPr>
-        <w:pBdr>
-          <w:top w:val="nil"/>
-          <w:left w:val="nil"/>
-          <w:bottom w:val="nil"/>
-          <w:right w:val="nil"/>
-          <w:between w:val="nil"/>
-        </w:pBdr>
-        <w:spacing w:before="0" w:after="0"/>
-      </w:pPr>
-      <w:r>
-        <w:rPr>
-          <w:color w:val="000000"/>
-        </w:rPr>
-        <w:t>1: An error occurred, which was handled by dnf.</w:t>
-      </w:r>
-    </w:p>
-    <w:p>
-      <w:pPr>
-        <w:numPr>
-          <w:ilvl w:val="0"/>
-          <w:numId w:val="18"/>
-        </w:numPr>
-        <w:pBdr>
-          <w:top w:val="nil"/>
-          <w:left w:val="nil"/>
-          <w:bottom w:val="nil"/>
-          <w:right w:val="nil"/>
-          <w:between w:val="nil"/>
-        </w:pBdr>
-        <w:spacing w:before="0" w:after="0"/>
-      </w:pPr>
-      <w:r>
-        <w:rPr>
-          <w:color w:val="000000"/>
-        </w:rPr>
-        <w:t>3: An unknown unhandled error occurred during operation.</w:t>
-      </w:r>
-    </w:p>
-    <w:p>
-      <w:pPr>
-        <w:numPr>
-          <w:ilvl w:val="0"/>
-          <w:numId w:val="18"/>
-        </w:numPr>
-        <w:pBdr>
-          <w:top w:val="nil"/>
-          <w:left w:val="nil"/>
-          <w:bottom w:val="nil"/>
-          <w:right w:val="nil"/>
-          <w:between w:val="nil"/>
-        </w:pBdr>
-        <w:spacing w:before="0" w:after="0"/>
-      </w:pPr>
-      <w:r>
-        <w:rPr>
-          <w:color w:val="000000"/>
-        </w:rPr>
-        <w:t>100: See check-update</w:t>
-      </w:r>
-    </w:p>
-    <w:p>
-      <w:pPr>
-        <w:numPr>
-          <w:ilvl w:val="0"/>
-          <w:numId w:val="18"/>
-        </w:numPr>
-        <w:pBdr>
-          <w:top w:val="nil"/>
-          <w:left w:val="nil"/>
-          <w:bottom w:val="nil"/>
-          <w:right w:val="nil"/>
-          <w:between w:val="nil"/>
-        </w:pBdr>
-        <w:spacing w:before="0"/>
-      </w:pPr>
-      <w:r>
-        <w:rPr>
-          <w:color w:val="000000"/>
-        </w:rPr>
-        <w:t>200: There was a problem with acquiring or releasing of locks.</w:t>
-      </w:r>
-    </w:p>
-    <w:p>
-      <w:pPr>
-        <w:jc w:val="left"/>
-      </w:pPr>
-      <w:r>
-        <w:t xml:space="preserve">More details: </w:t>
-      </w:r>
-      <w:hyperlink r:id="rId82">
-        <w:r>
-          <w:rPr>
-            <w:color w:val="0563C1"/>
-            <w:u w:val="single"/>
-          </w:rPr>
-          <w:t>https://dnf.readthedocs.io/en/latest/command_ref.html</w:t>
-        </w:r>
-      </w:hyperlink>
-    </w:p>
-    <w:p>
-      <w:pPr>
-        <w:jc w:val="left"/>
-        <w:rPr>
-          <w:color w:val="0563C1"/>
-          <w:u w:val="single"/>
-        </w:rPr>
-      </w:pPr>
-      <w:r>
-        <w:t xml:space="preserve">Should read: </w:t>
-      </w:r>
-      <w:hyperlink r:id="rId83">
-        <w:r>
-          <w:rPr>
-            <w:color w:val="0563C1"/>
-            <w:u w:val="single"/>
-          </w:rPr>
-          <w:t>https://www.digitalocean.com/community/tutorials/package-management-basics-apt-yum-dnf-pkg</w:t>
-        </w:r>
-      </w:hyperlink>
-    </w:p>
-    <w:p/>
+      </w:pPr>
+      <w:r>
+        <w:rPr>
+          <w:b/>
+          <w:bCs/>
+        </w:rPr>
+        <w:t>Package level vs Module level</w:t>
+      </w:r>
+      <w:r>
+        <w:t xml:space="preserve">? Package level </w:t>
+      </w:r>
+      <w:r>
+        <w:t xml:space="preserve">focuses on individual packages like </w:t>
+      </w:r>
+      <w:r>
+        <w:rPr>
+          <w:rFonts w:ascii="Consolas" w:eastAsia="Consolas" w:hAnsi="Consolas" w:cs="Consolas"/>
+          <w:sz w:val="21"/>
+          <w:szCs w:val="21"/>
+          <w:shd w:val="clear" w:color="auto" w:fill="F2F2F2"/>
+        </w:rPr>
+        <w:t>python3.9</w:t>
+      </w:r>
+      <w:r>
+        <w:t xml:space="preserve"> or </w:t>
+      </w:r>
+      <w:r>
+        <w:rPr>
+          <w:rFonts w:ascii="Consolas" w:eastAsia="Consolas" w:hAnsi="Consolas" w:cs="Consolas"/>
+          <w:sz w:val="21"/>
+          <w:szCs w:val="21"/>
+          <w:shd w:val="clear" w:color="auto" w:fill="F2F2F2"/>
+        </w:rPr>
+        <w:t>python3.9-devel</w:t>
+      </w:r>
+      <w:r>
+        <w:t>.</w:t>
+      </w:r>
+      <w:r>
+        <w:t xml:space="preserve"> By contrast, module level is about </w:t>
+      </w:r>
+      <w:r>
+        <w:t xml:space="preserve">a specific </w:t>
+      </w:r>
+      <w:r>
+        <w:rPr>
+          <w:i/>
+          <w:iCs/>
+        </w:rPr>
+        <w:t>module stream</w:t>
+      </w:r>
+      <w:r>
+        <w:t xml:space="preserve">, which is a collection of related packages (e.g., the </w:t>
+      </w:r>
+      <w:r>
+        <w:rPr>
+          <w:rFonts w:ascii="Consolas" w:eastAsia="Consolas" w:hAnsi="Consolas" w:cs="Consolas"/>
+          <w:sz w:val="21"/>
+          <w:szCs w:val="21"/>
+          <w:shd w:val="clear" w:color="auto" w:fill="F2F2F2"/>
+        </w:rPr>
+        <w:t>python39</w:t>
+      </w:r>
+      <w:r>
+        <w:t xml:space="preserve"> module stream includes </w:t>
+      </w:r>
+      <w:r>
+        <w:rPr>
+          <w:rFonts w:ascii="Consolas" w:eastAsia="Consolas" w:hAnsi="Consolas" w:cs="Consolas"/>
+          <w:sz w:val="21"/>
+          <w:szCs w:val="21"/>
+          <w:shd w:val="clear" w:color="auto" w:fill="F2F2F2"/>
+        </w:rPr>
+        <w:t>python3.9</w:t>
+      </w:r>
+      <w:r>
+        <w:t xml:space="preserve">, </w:t>
+      </w:r>
+      <w:r>
+        <w:rPr>
+          <w:rFonts w:ascii="Consolas" w:eastAsia="Consolas" w:hAnsi="Consolas" w:cs="Consolas"/>
+          <w:sz w:val="21"/>
+          <w:szCs w:val="21"/>
+          <w:shd w:val="clear" w:color="auto" w:fill="F2F2F2"/>
+        </w:rPr>
+        <w:t>python3.9-devel</w:t>
+      </w:r>
+      <w:r>
+        <w:t xml:space="preserve">, </w:t>
+      </w:r>
+      <w:r>
+        <w:rPr>
+          <w:rFonts w:ascii="Consolas" w:eastAsia="Consolas" w:hAnsi="Consolas" w:cs="Consolas"/>
+          <w:sz w:val="21"/>
+          <w:szCs w:val="21"/>
+          <w:shd w:val="clear" w:color="auto" w:fill="F2F2F2"/>
+        </w:rPr>
+        <w:t>pip3.9</w:t>
+      </w:r>
+      <w:r>
+        <w:t>, etc.).</w:t>
+      </w:r>
+    </w:p>
     <w:p>
       <w:pPr>
         <w:pStyle w:val="Heading4"/>
@@ -22140,7 +23315,7 @@
     <w:tbl>
       <w:tblPr>
         <w:tblStyle w:val="5"/>
-        <w:tblW w:w="4335" w:type="dxa"/>
+        <w:tblW w:w="0" w:type="auto"/>
         <w:jc w:val="center"/>
         <w:tblBorders>
           <w:top w:val="single" w:sz="4" w:space="0" w:color="000000"/>
@@ -22150,12 +23325,11 @@
           <w:insideH w:val="single" w:sz="4" w:space="0" w:color="000000"/>
           <w:insideV w:val="single" w:sz="4" w:space="0" w:color="000000"/>
         </w:tblBorders>
-        <w:tblLayout w:type="fixed"/>
         <w:tblLook w:val="0000" w:firstRow="0" w:lastRow="0" w:firstColumn="0" w:lastColumn="0" w:noHBand="0" w:noVBand="0"/>
       </w:tblPr>
       <w:tblGrid>
-        <w:gridCol w:w="458"/>
-        <w:gridCol w:w="3877"/>
+        <w:gridCol w:w="890"/>
+        <w:gridCol w:w="3863"/>
       </w:tblGrid>
       <w:tr>
         <w:trPr>
@@ -22163,7 +23337,68 @@
         </w:trPr>
         <w:tc>
           <w:tcPr>
-            <w:tcW w:w="458" w:type="dxa"/>
+            <w:tcW w:w="0" w:type="auto"/>
+            <w:vAlign w:val="center"/>
+          </w:tcPr>
+          <w:p>
+            <w:pPr>
+              <w:pBdr>
+                <w:top w:val="nil"/>
+                <w:left w:val="nil"/>
+                <w:bottom w:val="nil"/>
+                <w:right w:val="nil"/>
+                <w:between w:val="nil"/>
+              </w:pBdr>
+              <w:spacing w:before="0"/>
+              <w:jc w:val="center"/>
+              <w:rPr>
+                <w:color w:val="000000"/>
+              </w:rPr>
+            </w:pPr>
+            <w:r>
+              <w:rPr>
+                <w:color w:val="000000"/>
+              </w:rPr>
+              <w:t>Option</w:t>
+            </w:r>
+          </w:p>
+        </w:tc>
+        <w:tc>
+          <w:tcPr>
+            <w:tcW w:w="0" w:type="auto"/>
+            <w:vAlign w:val="center"/>
+          </w:tcPr>
+          <w:p>
+            <w:pPr>
+              <w:pBdr>
+                <w:top w:val="nil"/>
+                <w:left w:val="nil"/>
+                <w:bottom w:val="nil"/>
+                <w:right w:val="nil"/>
+                <w:between w:val="nil"/>
+              </w:pBdr>
+              <w:spacing w:before="0"/>
+              <w:jc w:val="center"/>
+              <w:rPr>
+                <w:color w:val="000000"/>
+              </w:rPr>
+            </w:pPr>
+            <w:r>
+              <w:rPr>
+                <w:color w:val="000000"/>
+              </w:rPr>
+              <w:t>Usage</w:t>
+            </w:r>
+          </w:p>
+        </w:tc>
+      </w:tr>
+      <w:tr>
+        <w:trPr>
+          <w:jc w:val="center"/>
+        </w:trPr>
+        <w:tc>
+          <w:tcPr>
+            <w:tcW w:w="0" w:type="auto"/>
             <w:vAlign w:val="center"/>
           </w:tcPr>
           <w:p>
@@ -22183,7 +23418,11 @@
             </w:pPr>
             <w:r>
               <w:rPr>
-                <w:color w:val="000000"/>
+                <w:rFonts w:ascii="Consolas" w:eastAsia="Consolas" w:hAnsi="Consolas" w:cs="Consolas"/>
+                <w:color w:val="C00000"/>
+                <w:sz w:val="21"/>
+                <w:szCs w:val="21"/>
+                <w:shd w:val="clear" w:color="auto" w:fill="F2F2F2"/>
               </w:rPr>
               <w:t>-i</w:t>
             </w:r>
@@ -22191,7 +23430,7 @@
         </w:tc>
         <w:tc>
           <w:tcPr>
-            <w:tcW w:w="3877" w:type="dxa"/>
+            <w:tcW w:w="0" w:type="auto"/>
             <w:vAlign w:val="center"/>
           </w:tcPr>
           <w:p>
@@ -22224,7 +23463,7 @@
         </w:trPr>
         <w:tc>
           <w:tcPr>
-            <w:tcW w:w="458" w:type="dxa"/>
+            <w:tcW w:w="0" w:type="auto"/>
             <w:vAlign w:val="center"/>
           </w:tcPr>
           <w:p>
@@ -22244,7 +23483,11 @@
             </w:pPr>
             <w:r>
               <w:rPr>
-                <w:color w:val="000000"/>
+                <w:rFonts w:ascii="Consolas" w:eastAsia="Consolas" w:hAnsi="Consolas" w:cs="Consolas"/>
+                <w:color w:val="C00000"/>
+                <w:sz w:val="21"/>
+                <w:szCs w:val="21"/>
+                <w:shd w:val="clear" w:color="auto" w:fill="F2F2F2"/>
               </w:rPr>
               <w:t>-U</w:t>
             </w:r>
@@ -22252,7 +23495,7 @@
         </w:tc>
         <w:tc>
           <w:tcPr>
-            <w:tcW w:w="3877" w:type="dxa"/>
+            <w:tcW w:w="0" w:type="auto"/>
             <w:vAlign w:val="center"/>
           </w:tcPr>
           <w:p>
@@ -22285,7 +23528,7 @@
         </w:trPr>
         <w:tc>
           <w:tcPr>
-            <w:tcW w:w="458" w:type="dxa"/>
+            <w:tcW w:w="0" w:type="auto"/>
             <w:vAlign w:val="center"/>
           </w:tcPr>
           <w:p>
@@ -22305,7 +23548,11 @@
             </w:pPr>
             <w:r>
               <w:rPr>
-                <w:color w:val="000000"/>
+                <w:rFonts w:ascii="Consolas" w:eastAsia="Consolas" w:hAnsi="Consolas" w:cs="Consolas"/>
+                <w:color w:val="C00000"/>
+                <w:sz w:val="21"/>
+                <w:szCs w:val="21"/>
+                <w:shd w:val="clear" w:color="auto" w:fill="F2F2F2"/>
               </w:rPr>
               <w:t>-F</w:t>
             </w:r>
@@ -22313,7 +23560,7 @@
         </w:tc>
         <w:tc>
           <w:tcPr>
-            <w:tcW w:w="3877" w:type="dxa"/>
+            <w:tcW w:w="0" w:type="auto"/>
             <w:vAlign w:val="center"/>
           </w:tcPr>
           <w:p>
@@ -22346,7 +23593,7 @@
         </w:trPr>
         <w:tc>
           <w:tcPr>
-            <w:tcW w:w="458" w:type="dxa"/>
+            <w:tcW w:w="0" w:type="auto"/>
             <w:vAlign w:val="center"/>
           </w:tcPr>
           <w:p>
@@ -22366,7 +23613,11 @@
             </w:pPr>
             <w:r>
               <w:rPr>
-                <w:color w:val="000000"/>
+                <w:rFonts w:ascii="Consolas" w:eastAsia="Consolas" w:hAnsi="Consolas" w:cs="Consolas"/>
+                <w:color w:val="C00000"/>
+                <w:sz w:val="21"/>
+                <w:szCs w:val="21"/>
+                <w:shd w:val="clear" w:color="auto" w:fill="F2F2F2"/>
               </w:rPr>
               <w:t>-e</w:t>
             </w:r>
@@ -22374,7 +23625,7 @@
         </w:tc>
         <w:tc>
           <w:tcPr>
-            <w:tcW w:w="3877" w:type="dxa"/>
+            <w:tcW w:w="0" w:type="auto"/>
             <w:vAlign w:val="center"/>
           </w:tcPr>
           <w:p>
@@ -22550,7 +23801,6 @@
         <w:t>.</w:t>
       </w:r>
     </w:p>
-    <w:p/>
     <w:p>
       <w:pPr>
         <w:pStyle w:val="Heading2"/>
@@ -22853,7 +24103,7 @@
       <w:r>
         <w:t xml:space="preserve">More details: </w:t>
       </w:r>
-      <w:hyperlink r:id="rId84">
+      <w:hyperlink r:id="rId82">
         <w:r>
           <w:rPr>
             <w:color w:val="0563C1"/>
@@ -22896,6 +24146,7 @@
     </w:p>
     <w:p>
       <w:r>
+        <w:lastRenderedPageBreak/>
         <w:t xml:space="preserve">Once you’re done running commands in the root shell, you should run </w:t>
       </w:r>
       <w:r>
@@ -22995,7 +24246,6 @@
           <w:sz w:val="21"/>
           <w:szCs w:val="21"/>
         </w:rPr>
-        <w:lastRenderedPageBreak/>
         <w:t>[</w:t>
       </w:r>
       <w:r>
@@ -23117,7 +24367,7 @@
         </w:rPr>
         <w:t xml:space="preserve">: </w:t>
       </w:r>
-      <w:hyperlink r:id="rId85">
+      <w:hyperlink r:id="rId83">
         <w:r>
           <w:rPr>
             <w:color w:val="0563C1"/>
@@ -23266,7 +24516,7 @@
                     </pic:cNvPicPr>
                   </pic:nvPicPr>
                   <pic:blipFill rotWithShape="1">
-                    <a:blip r:embed="rId86">
+                    <a:blip r:embed="rId84">
                       <a:extLst>
                         <a:ext uri="{28A0092B-C50C-407E-A947-70E740481C1C}">
                           <a14:useLocalDpi xmlns:a14="http://schemas.microsoft.com/office/drawing/2010/main" val="0"/>
@@ -23640,6 +24890,7 @@
         <w:pStyle w:val="Heading3"/>
       </w:pPr>
       <w:r>
+        <w:lastRenderedPageBreak/>
         <w:t xml:space="preserve">Delete User </w:t>
       </w:r>
     </w:p>
@@ -23765,7 +25016,6 @@
           <w:sz w:val="21"/>
           <w:szCs w:val="21"/>
         </w:rPr>
-        <w:lastRenderedPageBreak/>
         <w:t xml:space="preserve">sudo userdel -r </w:t>
       </w:r>
       <w:r>
@@ -24384,7 +25634,7 @@
       </w:r>
     </w:p>
     <w:p>
-      <w:hyperlink r:id="rId87">
+      <w:hyperlink r:id="rId85">
         <w:r>
           <w:rPr>
             <w:color w:val="0563C1"/>
@@ -24521,7 +25771,7 @@
                     <pic:cNvPicPr preferRelativeResize="0"/>
                   </pic:nvPicPr>
                   <pic:blipFill>
-                    <a:blip r:embed="rId88"/>
+                    <a:blip r:embed="rId86"/>
                     <a:srcRect/>
                     <a:stretch>
                       <a:fillRect/>
@@ -24574,7 +25824,7 @@
                     <pic:cNvPicPr preferRelativeResize="0"/>
                   </pic:nvPicPr>
                   <pic:blipFill>
-                    <a:blip r:embed="rId89"/>
+                    <a:blip r:embed="rId87"/>
                     <a:srcRect b="15481"/>
                     <a:stretch>
                       <a:fillRect/>
@@ -24831,7 +26081,7 @@
                     <pic:cNvPicPr preferRelativeResize="0"/>
                   </pic:nvPicPr>
                   <pic:blipFill>
-                    <a:blip r:embed="rId90"/>
+                    <a:blip r:embed="rId88"/>
                     <a:srcRect/>
                     <a:stretch>
                       <a:fillRect/>
@@ -24966,7 +26216,7 @@
       <w:r>
         <w:t>System calls are how a program or application enters the kernel to perform some special operations, such as creating processes, doing network and file IO, etc. For a full list of system calls in Linux, check the </w:t>
       </w:r>
-      <w:hyperlink r:id="rId91">
+      <w:hyperlink r:id="rId89">
         <w:r>
           <w:rPr>
             <w:color w:val="0563C1"/>
@@ -25001,7 +26251,7 @@
                     <pic:cNvPicPr preferRelativeResize="0"/>
                   </pic:nvPicPr>
                   <pic:blipFill>
-                    <a:blip r:embed="rId92"/>
+                    <a:blip r:embed="rId90"/>
                     <a:srcRect/>
                     <a:stretch>
                       <a:fillRect/>
@@ -26473,7 +27723,7 @@
       </w:r>
     </w:p>
     <w:p>
-      <w:hyperlink r:id="rId93">
+      <w:hyperlink r:id="rId91">
         <w:r>
           <w:rPr>
             <w:color w:val="0563C1"/>
@@ -26492,7 +27742,7 @@
       </w:r>
     </w:p>
     <w:p>
-      <w:hyperlink r:id="rId94">
+      <w:hyperlink r:id="rId92">
         <w:r>
           <w:rPr>
             <w:color w:val="0563C1"/>
@@ -26523,7 +27773,7 @@
       <w:r>
         <w:t xml:space="preserve">More details: </w:t>
       </w:r>
-      <w:hyperlink r:id="rId95" w:anchor="user-programs-the-kernel-and-cpu-privilege-levels">
+      <w:hyperlink r:id="rId93" w:anchor="user-programs-the-kernel-and-cpu-privilege-levels">
         <w:r>
           <w:rPr>
             <w:color w:val="0563C1"/>
@@ -26698,7 +27948,7 @@
                     <pic:cNvPicPr preferRelativeResize="0"/>
                   </pic:nvPicPr>
                   <pic:blipFill>
-                    <a:blip r:embed="rId96"/>
+                    <a:blip r:embed="rId94"/>
                     <a:srcRect/>
                     <a:stretch>
                       <a:fillRect/>
@@ -29203,7 +30453,7 @@
                     <pic:cNvPicPr preferRelativeResize="0"/>
                   </pic:nvPicPr>
                   <pic:blipFill>
-                    <a:blip r:embed="rId97"/>
+                    <a:blip r:embed="rId95"/>
                     <a:srcRect/>
                     <a:stretch>
                       <a:fillRect/>
@@ -29263,7 +30513,7 @@
                     <pic:cNvPicPr preferRelativeResize="0"/>
                   </pic:nvPicPr>
                   <pic:blipFill>
-                    <a:blip r:embed="rId98"/>
+                    <a:blip r:embed="rId96"/>
                     <a:srcRect l="5172" t="29645" r="5172" b="22338"/>
                     <a:stretch>
                       <a:fillRect/>
@@ -29331,7 +30581,7 @@
           <w:u w:val="single"/>
         </w:rPr>
       </w:pPr>
-      <w:hyperlink r:id="rId99">
+      <w:hyperlink r:id="rId97">
         <w:r>
           <w:rPr>
             <w:color w:val="0563C1"/>
@@ -29740,7 +30990,7 @@
           <w:rStyle w:val="Hyperlink"/>
         </w:rPr>
       </w:pPr>
-      <w:hyperlink r:id="rId100" w:history="1">
+      <w:hyperlink r:id="rId98" w:history="1">
         <w:r>
           <w:rPr>
             <w:rStyle w:val="Hyperlink"/>
@@ -32082,7 +33332,7 @@
                     <pic:cNvPicPr preferRelativeResize="0"/>
                   </pic:nvPicPr>
                   <pic:blipFill>
-                    <a:blip r:embed="rId101"/>
+                    <a:blip r:embed="rId99"/>
                     <a:srcRect/>
                     <a:stretch>
                       <a:fillRect/>
@@ -32269,7 +33519,7 @@
                     <pic:cNvPicPr preferRelativeResize="0"/>
                   </pic:nvPicPr>
                   <pic:blipFill>
-                    <a:blip r:embed="rId102"/>
+                    <a:blip r:embed="rId100"/>
                     <a:srcRect/>
                     <a:stretch>
                       <a:fillRect/>
@@ -32321,7 +33571,7 @@
       </w:r>
     </w:p>
     <w:p>
-      <w:hyperlink r:id="rId103">
+      <w:hyperlink r:id="rId101">
         <w:r>
           <w:rPr>
             <w:color w:val="0563C1"/>
@@ -32795,7 +34045,7 @@
                     <pic:cNvPicPr preferRelativeResize="0"/>
                   </pic:nvPicPr>
                   <pic:blipFill>
-                    <a:blip r:embed="rId104"/>
+                    <a:blip r:embed="rId102"/>
                     <a:srcRect/>
                     <a:stretch>
                       <a:fillRect/>
@@ -32864,7 +34114,7 @@
       <w:r>
         <w:t xml:space="preserve">Official website: </w:t>
       </w:r>
-      <w:hyperlink r:id="rId105" w:history="1">
+      <w:hyperlink r:id="rId103" w:history="1">
         <w:r>
           <w:rPr>
             <w:rStyle w:val="Hyperlink"/>
@@ -34087,7 +35337,7 @@
       <w:r>
         <w:t xml:space="preserve">Ref: </w:t>
       </w:r>
-      <w:hyperlink r:id="rId106" w:history="1">
+      <w:hyperlink r:id="rId104" w:history="1">
         <w:r>
           <w:rPr>
             <w:rStyle w:val="Hyperlink"/>
@@ -35210,7 +36460,7 @@
       <w:r>
         <w:t xml:space="preserve">Ref: </w:t>
       </w:r>
-      <w:hyperlink r:id="rId107" w:history="1">
+      <w:hyperlink r:id="rId105" w:history="1">
         <w:r>
           <w:rPr>
             <w:rStyle w:val="Hyperlink"/>
@@ -36807,7 +38057,7 @@
       <w:r>
         <w:t xml:space="preserve">For the full list: </w:t>
       </w:r>
-      <w:hyperlink r:id="rId108" w:history="1">
+      <w:hyperlink r:id="rId106" w:history="1">
         <w:r>
           <w:rPr>
             <w:rStyle w:val="Hyperlink"/>
@@ -37401,7 +38651,7 @@
       <w:r>
         <w:t xml:space="preserve">For the full list: </w:t>
       </w:r>
-      <w:hyperlink r:id="rId109" w:anchor="%5BInstall%5D%20Section%20Options" w:history="1">
+      <w:hyperlink r:id="rId107" w:anchor="%5BInstall%5D%20Section%20Options" w:history="1">
         <w:r>
           <w:rPr>
             <w:rStyle w:val="Hyperlink"/>
@@ -39405,7 +40655,7 @@
       <w:r>
         <w:t xml:space="preserve">For the full list: </w:t>
       </w:r>
-      <w:hyperlink r:id="rId110" w:history="1">
+      <w:hyperlink r:id="rId108" w:history="1">
         <w:r>
           <w:rPr>
             <w:rStyle w:val="Hyperlink"/>
@@ -39436,7 +40686,7 @@
       <w:r>
         <w:t xml:space="preserve"> </w:t>
       </w:r>
-      <w:hyperlink r:id="rId111" w:history="1">
+      <w:hyperlink r:id="rId109" w:history="1">
         <w:r>
           <w:rPr>
             <w:rStyle w:val="Hyperlink"/>
@@ -39475,7 +40725,7 @@
       </w:r>
     </w:p>
     <w:p>
-      <w:hyperlink r:id="rId112" w:anchor="proc_creating-custom-unit-files_assembly_working-with-systemd-unit-files" w:history="1">
+      <w:hyperlink r:id="rId110" w:anchor="proc_creating-custom-unit-files_assembly_working-with-systemd-unit-files" w:history="1">
         <w:r>
           <w:rPr>
             <w:rStyle w:val="Hyperlink"/>
@@ -40567,7 +41817,7 @@
           <w:b/>
         </w:rPr>
       </w:pPr>
-      <w:hyperlink r:id="rId113" w:anchor="proc_extending-the-default-unit-configuration_assembly_working-with-systemd-unit-files" w:history="1">
+      <w:hyperlink r:id="rId111" w:anchor="proc_extending-the-default-unit-configuration_assembly_working-with-systemd-unit-files" w:history="1">
         <w:r>
           <w:rPr>
             <w:rStyle w:val="Hyperlink"/>
@@ -40585,7 +41835,7 @@
       </w:r>
     </w:p>
     <w:p>
-      <w:hyperlink r:id="rId114" w:anchor="proc_overriding-the-default-unit-configuration_assembly_working-with-systemd-unit-files" w:history="1">
+      <w:hyperlink r:id="rId112" w:anchor="proc_overriding-the-default-unit-configuration_assembly_working-with-systemd-unit-files" w:history="1">
         <w:r>
           <w:rPr>
             <w:rStyle w:val="Hyperlink"/>
@@ -40617,7 +41867,7 @@
       </w:r>
     </w:p>
     <w:p>
-      <w:hyperlink r:id="rId115" w:anchor="con_working-with-instantiated-units_assembly_working-with-systemd-unit-files" w:history="1">
+      <w:hyperlink r:id="rId113" w:anchor="con_working-with-instantiated-units_assembly_working-with-systemd-unit-files" w:history="1">
         <w:r>
           <w:rPr>
             <w:rStyle w:val="Hyperlink"/>
@@ -40663,7 +41913,7 @@
       <w:r>
         <w:t xml:space="preserve"> Check </w:t>
       </w:r>
-      <w:hyperlink r:id="rId116" w:history="1">
+      <w:hyperlink r:id="rId114" w:history="1">
         <w:r>
           <w:rPr>
             <w:rStyle w:val="Hyperlink"/>
@@ -40961,7 +42211,7 @@
       <w:r>
         <w:t xml:space="preserve">Full list: </w:t>
       </w:r>
-      <w:hyperlink r:id="rId117" w:history="1">
+      <w:hyperlink r:id="rId115" w:history="1">
         <w:r>
           <w:rPr>
             <w:rStyle w:val="Hyperlink"/>
@@ -41237,10 +42487,7 @@
         <w:t>Chains</w:t>
       </w:r>
       <w:r>
-        <w:t>:</w:t>
-      </w:r>
-      <w:r>
-        <w:t xml:space="preserve"> A chain is a </w:t>
+        <w:t xml:space="preserve">: A chain is a </w:t>
       </w:r>
       <w:r>
         <w:rPr>
@@ -41269,10 +42516,7 @@
         <w:t>Rules</w:t>
       </w:r>
       <w:r>
-        <w:t>:</w:t>
-      </w:r>
-      <w:r>
-        <w:t xml:space="preserve"> A rule is a statement that defines the </w:t>
+        <w:t xml:space="preserve">: A rule is a statement that defines the </w:t>
       </w:r>
       <w:r>
         <w:rPr>
@@ -41301,10 +42545,7 @@
         <w:t>Targets</w:t>
       </w:r>
       <w:r>
-        <w:t>:</w:t>
-      </w:r>
-      <w:r>
-        <w:t xml:space="preserve"> A target is a </w:t>
+        <w:t xml:space="preserve">: A target is a </w:t>
       </w:r>
       <w:r>
         <w:rPr>
@@ -41357,17 +42598,7 @@
           <w:szCs w:val="21"/>
           <w:shd w:val="clear" w:color="auto" w:fill="F2F2F2"/>
         </w:rPr>
-        <w:t xml:space="preserve">$ </w:t>
-      </w:r>
-      <w:r>
-        <w:rPr>
-          <w:rFonts w:ascii="Consolas" w:eastAsia="Consolas" w:hAnsi="Consolas" w:cs="Consolas"/>
-          <w:color w:val="C00000"/>
-          <w:sz w:val="21"/>
-          <w:szCs w:val="21"/>
-          <w:shd w:val="clear" w:color="auto" w:fill="F2F2F2"/>
-        </w:rPr>
-        <w:t>iptables [options] [chain] [rule-specification] [target]</w:t>
+        <w:t>$ iptables [options] [chain] [rule-specification] [target]</w:t>
       </w:r>
     </w:p>
     <w:p>
@@ -42895,37 +44126,7 @@
                 <w:szCs w:val="21"/>
                 <w:shd w:val="clear" w:color="auto" w:fill="F2F2F2"/>
               </w:rPr>
-              <w:t>o</w:t>
-            </w:r>
-            <w:r>
-              <w:rPr>
-                <w:rFonts w:ascii="Consolas" w:eastAsia="Consolas" w:hAnsi="Consolas" w:cs="Consolas"/>
-                <w:color w:val="C00000"/>
-                <w:sz w:val="21"/>
-                <w:szCs w:val="21"/>
-                <w:shd w:val="clear" w:color="auto" w:fill="F2F2F2"/>
-              </w:rPr>
-              <w:t>, --</w:t>
-            </w:r>
-            <w:r>
-              <w:rPr>
-                <w:rFonts w:ascii="Consolas" w:eastAsia="Consolas" w:hAnsi="Consolas" w:cs="Consolas"/>
-                <w:color w:val="C00000"/>
-                <w:sz w:val="21"/>
-                <w:szCs w:val="21"/>
-                <w:shd w:val="clear" w:color="auto" w:fill="F2F2F2"/>
-              </w:rPr>
-              <w:t>out-</w:t>
-            </w:r>
-            <w:r>
-              <w:rPr>
-                <w:rFonts w:ascii="Consolas" w:eastAsia="Consolas" w:hAnsi="Consolas" w:cs="Consolas"/>
-                <w:color w:val="C00000"/>
-                <w:sz w:val="21"/>
-                <w:szCs w:val="21"/>
-                <w:shd w:val="clear" w:color="auto" w:fill="F2F2F2"/>
-              </w:rPr>
-              <w:t xml:space="preserve">interface </w:t>
+              <w:t xml:space="preserve">o, --out-interface </w:t>
             </w:r>
             <w:r>
               <w:rPr>
@@ -46062,13 +47263,7 @@
               <w:jc w:val="left"/>
             </w:pPr>
             <w:r>
-              <w:t xml:space="preserve">This </w:t>
-            </w:r>
-            <w:r>
-              <w:t>protocol</w:t>
-            </w:r>
-            <w:r>
-              <w:t xml:space="preserve"> can be one of following sub-types:</w:t>
+              <w:t>This protocol can be one of following sub-types:</w:t>
             </w:r>
           </w:p>
           <w:tbl>
@@ -47025,13 +48220,7 @@
               <w:jc w:val="left"/>
             </w:pPr>
             <w:r>
-              <w:t>This protoc</w:t>
-            </w:r>
-            <w:r>
-              <w:t>o</w:t>
-            </w:r>
-            <w:r>
-              <w:t>l can be one of following sub-types:</w:t>
+              <w:t>This protocol can be one of following sub-types:</w:t>
             </w:r>
           </w:p>
           <w:tbl>
@@ -48433,7 +49622,10 @@
           <w:szCs w:val="21"/>
           <w:shd w:val="clear" w:color="auto" w:fill="F2F2F2"/>
         </w:rPr>
-        <w:t xml:space="preserve">$ </w:t>
+        <w:t>$ sudo apt install iptables-persistent</w:t>
+      </w:r>
+      <w:r>
+        <w:t xml:space="preserve">, </w:t>
       </w:r>
       <w:r>
         <w:rPr>
@@ -48443,30 +49635,7 @@
           <w:szCs w:val="21"/>
           <w:shd w:val="clear" w:color="auto" w:fill="F2F2F2"/>
         </w:rPr>
-        <w:t>sudo apt install iptables-persistent</w:t>
-      </w:r>
-      <w:r>
-        <w:t xml:space="preserve">, </w:t>
-      </w:r>
-      <w:r>
-        <w:rPr>
-          <w:rFonts w:ascii="Consolas" w:eastAsia="Consolas" w:hAnsi="Consolas" w:cs="Consolas"/>
-          <w:color w:val="C00000"/>
-          <w:sz w:val="21"/>
-          <w:szCs w:val="21"/>
-          <w:shd w:val="clear" w:color="auto" w:fill="F2F2F2"/>
-        </w:rPr>
-        <w:t xml:space="preserve">$ </w:t>
-      </w:r>
-      <w:r>
-        <w:rPr>
-          <w:rFonts w:ascii="Consolas" w:eastAsia="Consolas" w:hAnsi="Consolas" w:cs="Consolas"/>
-          <w:color w:val="C00000"/>
-          <w:sz w:val="21"/>
-          <w:szCs w:val="21"/>
-          <w:shd w:val="clear" w:color="auto" w:fill="F2F2F2"/>
-        </w:rPr>
-        <w:t>sudo netfilter-persistent save</w:t>
+        <w:t>$ sudo netfilter-persistent save</w:t>
       </w:r>
     </w:p>
     <w:p>
@@ -48491,17 +49660,7 @@
           <w:szCs w:val="21"/>
           <w:shd w:val="clear" w:color="auto" w:fill="F2F2F2"/>
         </w:rPr>
-        <w:t xml:space="preserve">$ </w:t>
-      </w:r>
-      <w:r>
-        <w:rPr>
-          <w:rFonts w:ascii="Consolas" w:eastAsia="Consolas" w:hAnsi="Consolas" w:cs="Consolas"/>
-          <w:color w:val="C00000"/>
-          <w:sz w:val="21"/>
-          <w:szCs w:val="21"/>
-          <w:shd w:val="clear" w:color="auto" w:fill="F2F2F2"/>
-        </w:rPr>
-        <w:t>sudo service iptables save</w:t>
+        <w:t>$ sudo service iptables save</w:t>
       </w:r>
     </w:p>
     <w:p>
@@ -49311,7 +50470,7 @@
       </w:r>
     </w:p>
     <w:p>
-      <w:hyperlink r:id="rId118" w:history="1">
+      <w:hyperlink r:id="rId116" w:history="1">
         <w:r>
           <w:rPr>
             <w:rStyle w:val="Hyperlink"/>
@@ -49321,7 +50480,7 @@
       </w:hyperlink>
     </w:p>
     <w:p>
-      <w:hyperlink r:id="rId119" w:history="1">
+      <w:hyperlink r:id="rId117" w:history="1">
         <w:r>
           <w:rPr>
             <w:rStyle w:val="Hyperlink"/>
@@ -49331,7 +50490,7 @@
       </w:hyperlink>
     </w:p>
     <w:p>
-      <w:hyperlink r:id="rId120" w:history="1">
+      <w:hyperlink r:id="rId118" w:history="1">
         <w:r>
           <w:rPr>
             <w:rStyle w:val="Hyperlink"/>
@@ -49530,7 +50689,7 @@
       <w:r>
         <w:t xml:space="preserve">Here a simple sample script: </w:t>
       </w:r>
-      <w:hyperlink r:id="rId121" w:history="1">
+      <w:hyperlink r:id="rId119" w:history="1">
         <w:r>
           <w:rPr>
             <w:rStyle w:val="Hyperlink"/>
@@ -50703,7 +51862,7 @@
       </w:r>
     </w:p>
     <w:p>
-      <w:hyperlink r:id="rId122" w:history="1">
+      <w:hyperlink r:id="rId120" w:history="1">
         <w:r>
           <w:rPr>
             <w:rStyle w:val="Hyperlink"/>
@@ -50713,7 +51872,7 @@
       </w:hyperlink>
     </w:p>
     <w:p>
-      <w:hyperlink r:id="rId123" w:history="1">
+      <w:hyperlink r:id="rId121" w:history="1">
         <w:r>
           <w:rPr>
             <w:rStyle w:val="Hyperlink"/>
@@ -50723,7 +51882,7 @@
       </w:hyperlink>
     </w:p>
     <w:p>
-      <w:hyperlink r:id="rId124" w:history="1">
+      <w:hyperlink r:id="rId122" w:history="1">
         <w:r>
           <w:rPr>
             <w:rStyle w:val="Hyperlink"/>
@@ -54859,7 +56018,7 @@
   <w:abstractNum w:abstractNumId="36" w15:restartNumberingAfterBreak="0">
     <w:nsid w:val="45AC206F"/>
     <w:multiLevelType w:val="hybridMultilevel"/>
-    <w:tmpl w:val="8A94FC06"/>
+    <w:tmpl w:val="1CFC6E7A"/>
     <w:lvl w:ilvl="0" w:tplc="04090001">
       <w:start w:val="1"/>
       <w:numFmt w:val="bullet"/>

</xml_diff>